<commit_message>
Se actualiza el documento con las modificaciones del wait sobre el mensaje y se borran espacios innecesarios de la clase Cliente
</commit_message>
<xml_diff>
--- a/Caso1/data/Diseño y funcionamiento.docx
+++ b/Caso1/data/Diseño y funcionamiento.docx
@@ -1,6 +1,6 @@
 
 <file path=word/document.xml><?xml version="1.0" encoding="utf-8"?>
-<w:document xmlns:wpc="http://schemas.microsoft.com/office/word/2010/wordprocessingCanvas" xmlns:cx="http://schemas.microsoft.com/office/drawing/2014/chartex" xmlns:cx1="http://schemas.microsoft.com/office/drawing/2015/9/8/chartex" xmlns:cx2="http://schemas.microsoft.com/office/drawing/2015/10/21/chartex" xmlns:cx3="http://schemas.microsoft.com/office/drawing/2016/5/9/chartex" xmlns:cx4="http://schemas.microsoft.com/office/drawing/2016/5/10/chartex" xmlns:cx5="http://schemas.microsoft.com/office/drawing/2016/5/11/chartex" xmlns:cx6="http://schemas.microsoft.com/office/drawing/2016/5/12/chartex" xmlns:cx7="http://schemas.microsoft.com/office/drawing/2016/5/13/chartex" xmlns:cx8="http://schemas.microsoft.com/office/drawing/2016/5/14/chartex" xmlns:mc="http://schemas.openxmlformats.org/markup-compatibility/2006" xmlns:aink="http://schemas.microsoft.com/office/drawing/2016/ink" xmlns:am3d="http://schemas.microsoft.com/office/drawing/2017/model3d" xmlns:o="urn:schemas-microsoft-com:office:office" xmlns:r="http://schemas.openxmlformats.org/officeDocument/2006/relationships" xmlns:m="http://schemas.openxmlformats.org/officeDocument/2006/math" xmlns:v="urn:schemas-microsoft-com:vml" xmlns:wp14="http://schemas.microsoft.com/office/word/2010/wordprocessingDrawing" xmlns:wp="http://schemas.openxmlformats.org/drawingml/2006/wordprocessingDrawing" xmlns:w10="urn:schemas-microsoft-com:office:word" xmlns:w="http://schemas.openxmlformats.org/wordprocessingml/2006/main" xmlns:w14="http://schemas.microsoft.com/office/word/2010/wordml" xmlns:w15="http://schemas.microsoft.com/office/word/2012/wordml" xmlns:w16cid="http://schemas.microsoft.com/office/word/2016/wordml/cid" xmlns:w16se="http://schemas.microsoft.com/office/word/2015/wordml/symex" xmlns:wpg="http://schemas.microsoft.com/office/word/2010/wordprocessingGroup" xmlns:wpi="http://schemas.microsoft.com/office/word/2010/wordprocessingInk" xmlns:wne="http://schemas.microsoft.com/office/word/2006/wordml" xmlns:wps="http://schemas.microsoft.com/office/word/2010/wordprocessingShape" mc:Ignorable="w14 w15 w16se w16cid wp14">
+<w:document xmlns:wpc="http://schemas.microsoft.com/office/word/2010/wordprocessingCanvas" xmlns:cx="http://schemas.microsoft.com/office/drawing/2014/chartex" xmlns:cx1="http://schemas.microsoft.com/office/drawing/2015/9/8/chartex" xmlns:mc="http://schemas.openxmlformats.org/markup-compatibility/2006" xmlns:o="urn:schemas-microsoft-com:office:office" xmlns:r="http://schemas.openxmlformats.org/officeDocument/2006/relationships" xmlns:m="http://schemas.openxmlformats.org/officeDocument/2006/math" xmlns:v="urn:schemas-microsoft-com:vml" xmlns:wp14="http://schemas.microsoft.com/office/word/2010/wordprocessingDrawing" xmlns:wp="http://schemas.openxmlformats.org/drawingml/2006/wordprocessingDrawing" xmlns:w10="urn:schemas-microsoft-com:office:word" xmlns:w="http://schemas.openxmlformats.org/wordprocessingml/2006/main" xmlns:w14="http://schemas.microsoft.com/office/word/2010/wordml" xmlns:w15="http://schemas.microsoft.com/office/word/2012/wordml" xmlns:w16se="http://schemas.microsoft.com/office/word/2015/wordml/symex" xmlns:wpg="http://schemas.microsoft.com/office/word/2010/wordprocessingGroup" xmlns:wpi="http://schemas.microsoft.com/office/word/2010/wordprocessingInk" xmlns:wne="http://schemas.microsoft.com/office/word/2006/wordml" xmlns:wps="http://schemas.microsoft.com/office/word/2010/wordprocessingShape" mc:Ignorable="w14 w15 w16se wp14">
   <w:body>
     <w:p>
       <w:pPr>
@@ -64,7 +64,35 @@
           <w:rFonts w:ascii="Times New Roman" w:hAnsi="Times New Roman" w:cs="Times New Roman"/>
           <w:sz w:val="24"/>
         </w:rPr>
-        <w:t xml:space="preserve">Para el desarrollo del caso 1 se pensó principalmente en el uso de 4 clases para modelar el problema propuesto. La primera clase es una a la que llamamos caso1, la cual se encarga de ejecutar un método </w:t>
+        <w:t>Para el desarrollo del caso 1 se pens</w:t>
+      </w:r>
+      <w:r>
+        <w:rPr>
+          <w:rFonts w:ascii="Times New Roman" w:hAnsi="Times New Roman" w:cs="Times New Roman"/>
+          <w:sz w:val="24"/>
+        </w:rPr>
+        <w:t xml:space="preserve">ó en usar 5 </w:t>
+      </w:r>
+      <w:r>
+        <w:rPr>
+          <w:rFonts w:ascii="Times New Roman" w:hAnsi="Times New Roman" w:cs="Times New Roman"/>
+          <w:sz w:val="24"/>
+        </w:rPr>
+        <w:t xml:space="preserve">clases para modelar el problema propuesto. La primera clase </w:t>
+      </w:r>
+      <w:r>
+        <w:rPr>
+          <w:rFonts w:ascii="Times New Roman" w:hAnsi="Times New Roman" w:cs="Times New Roman"/>
+          <w:sz w:val="24"/>
+        </w:rPr>
+        <w:t>es C</w:t>
+      </w:r>
+      <w:r>
+        <w:rPr>
+          <w:rFonts w:ascii="Times New Roman" w:hAnsi="Times New Roman" w:cs="Times New Roman"/>
+          <w:sz w:val="24"/>
+        </w:rPr>
+        <w:t xml:space="preserve">aso1, la cual se encarga de ejecutar un método </w:t>
       </w:r>
       <w:proofErr w:type="spellStart"/>
       <w:r>
@@ -81,14 +109,35 @@
           <w:rFonts w:ascii="Times New Roman" w:hAnsi="Times New Roman" w:cs="Times New Roman"/>
           <w:sz w:val="24"/>
         </w:rPr>
-        <w:t xml:space="preserve"> y crear unos objetos estáticos que usara para simular al buffer y al numero de </w:t>
-      </w:r>
-      <w:r>
-        <w:rPr>
-          <w:rFonts w:ascii="Times New Roman" w:hAnsi="Times New Roman" w:cs="Times New Roman"/>
-          <w:sz w:val="24"/>
-        </w:rPr>
-        <w:t xml:space="preserve">servidores que se va a usar. Luego, están la clase Servidor y la clase Cliente las cuales están pensadas para simular a estos actores; ambas extienden de la clase </w:t>
+        <w:t xml:space="preserve"> </w:t>
+      </w:r>
+      <w:r>
+        <w:rPr>
+          <w:rFonts w:ascii="Times New Roman" w:hAnsi="Times New Roman" w:cs="Times New Roman"/>
+          <w:sz w:val="24"/>
+        </w:rPr>
+        <w:t>de acuerdo a un conjunto de propiedades descritas en el archivo data/propiedades.txt</w:t>
+      </w:r>
+      <w:r>
+        <w:rPr>
+          <w:rFonts w:ascii="Times New Roman" w:hAnsi="Times New Roman" w:cs="Times New Roman"/>
+          <w:sz w:val="24"/>
+        </w:rPr>
+        <w:t xml:space="preserve">. Luego, están la clase Servidor y la clase Cliente las cuales están pensadas para simular a </w:t>
+      </w:r>
+      <w:r>
+        <w:rPr>
+          <w:rFonts w:ascii="Times New Roman" w:hAnsi="Times New Roman" w:cs="Times New Roman"/>
+          <w:sz w:val="24"/>
+        </w:rPr>
+        <w:t>los</w:t>
+      </w:r>
+      <w:r>
+        <w:rPr>
+          <w:rFonts w:ascii="Times New Roman" w:hAnsi="Times New Roman" w:cs="Times New Roman"/>
+          <w:sz w:val="24"/>
+        </w:rPr>
+        <w:t xml:space="preserve"> actores; ambas extienden de la clase </w:t>
       </w:r>
       <w:proofErr w:type="spellStart"/>
       <w:r>
@@ -105,18 +154,94 @@
           <w:rFonts w:ascii="Times New Roman" w:hAnsi="Times New Roman" w:cs="Times New Roman"/>
           <w:sz w:val="24"/>
         </w:rPr>
-        <w:t xml:space="preserve"> y será usados para procesar los procesos del problema. En último lugar, están las clases Mensaje que su función será la de contener el mensaje y guardar el contenido de este, y la clase buffer que será la que va a coordinar la comunicación de mensajes concurrentemente entre el cliente y el servidor. En la clase Buffer estarán los métodos de colocar y responder, de modo que sean usados por los clientes y los servidores, para manejar la transmisión de mensajes.</w:t>
-      </w:r>
-    </w:p>
-    <w:p>
-      <w:pPr>
-        <w:spacing w:line="360" w:lineRule="auto"/>
-        <w:jc w:val="both"/>
-        <w:rPr>
-          <w:rFonts w:ascii="Times New Roman" w:hAnsi="Times New Roman" w:cs="Times New Roman"/>
-          <w:sz w:val="24"/>
-        </w:rPr>
-      </w:pPr>
+        <w:t xml:space="preserve"> y </w:t>
+      </w:r>
+      <w:r>
+        <w:rPr>
+          <w:rFonts w:ascii="Times New Roman" w:hAnsi="Times New Roman" w:cs="Times New Roman"/>
+          <w:sz w:val="24"/>
+        </w:rPr>
+        <w:t>ejecutarán</w:t>
+      </w:r>
+      <w:r>
+        <w:rPr>
+          <w:rFonts w:ascii="Times New Roman" w:hAnsi="Times New Roman" w:cs="Times New Roman"/>
+          <w:sz w:val="24"/>
+        </w:rPr>
+        <w:t xml:space="preserve"> los procesos del problema. En último lugar,</w:t>
+      </w:r>
+      <w:r>
+        <w:rPr>
+          <w:rFonts w:ascii="Times New Roman" w:hAnsi="Times New Roman" w:cs="Times New Roman"/>
+          <w:sz w:val="24"/>
+        </w:rPr>
+        <w:t xml:space="preserve"> están las clases Mensaje, cuyas instancias serán creadas por los clientes, y serán respondidos por los servidores en el buffer, y finalmente, la clase B</w:t>
+      </w:r>
+      <w:r>
+        <w:rPr>
+          <w:rFonts w:ascii="Times New Roman" w:hAnsi="Times New Roman" w:cs="Times New Roman"/>
+          <w:sz w:val="24"/>
+        </w:rPr>
+        <w:t>uffer</w:t>
+      </w:r>
+      <w:r>
+        <w:rPr>
+          <w:rFonts w:ascii="Times New Roman" w:hAnsi="Times New Roman" w:cs="Times New Roman"/>
+          <w:sz w:val="24"/>
+        </w:rPr>
+        <w:t>,</w:t>
+      </w:r>
+      <w:r>
+        <w:rPr>
+          <w:rFonts w:ascii="Times New Roman" w:hAnsi="Times New Roman" w:cs="Times New Roman"/>
+          <w:sz w:val="24"/>
+        </w:rPr>
+        <w:t xml:space="preserve"> que será la que va a </w:t>
+      </w:r>
+      <w:r>
+        <w:rPr>
+          <w:rFonts w:ascii="Times New Roman" w:hAnsi="Times New Roman" w:cs="Times New Roman"/>
+          <w:sz w:val="24"/>
+        </w:rPr>
+        <w:t xml:space="preserve">ser el intermediario </w:t>
+      </w:r>
+      <w:r>
+        <w:rPr>
+          <w:rFonts w:ascii="Times New Roman" w:hAnsi="Times New Roman" w:cs="Times New Roman"/>
+          <w:sz w:val="24"/>
+        </w:rPr>
+        <w:t>entre el cliente y el servidor</w:t>
+      </w:r>
+      <w:r>
+        <w:rPr>
+          <w:rFonts w:ascii="Times New Roman" w:hAnsi="Times New Roman" w:cs="Times New Roman"/>
+          <w:sz w:val="24"/>
+        </w:rPr>
+        <w:t xml:space="preserve">. En el Buffer, los clientes ingresan mensajes (método </w:t>
+      </w:r>
+      <w:proofErr w:type="gramStart"/>
+      <w:r>
+        <w:rPr>
+          <w:rFonts w:ascii="Times New Roman" w:hAnsi="Times New Roman" w:cs="Times New Roman"/>
+          <w:sz w:val="24"/>
+        </w:rPr>
+        <w:t>colocar(</w:t>
+      </w:r>
+      <w:proofErr w:type="gramEnd"/>
+      <w:r>
+        <w:rPr>
+          <w:rFonts w:ascii="Times New Roman" w:hAnsi="Times New Roman" w:cs="Times New Roman"/>
+          <w:sz w:val="24"/>
+        </w:rPr>
+        <w:t>) ) y los servidores los responden (método responder() )</w:t>
+      </w:r>
+      <w:r>
+        <w:rPr>
+          <w:rFonts w:ascii="Times New Roman" w:hAnsi="Times New Roman" w:cs="Times New Roman"/>
+          <w:sz w:val="24"/>
+        </w:rPr>
+        <w:t xml:space="preserve">. </w:t>
+      </w:r>
     </w:p>
     <w:p>
       <w:pPr>
@@ -130,6 +255,7 @@
       <w:r>
         <w:rPr>
           <w:noProof/>
+          <w:lang w:eastAsia="es-CO"/>
         </w:rPr>
         <w:drawing>
           <wp:inline distT="0" distB="0" distL="0" distR="0" wp14:anchorId="42EF9CC0" wp14:editId="7D5D4B83">
@@ -207,6 +333,7 @@
       <w:r>
         <w:rPr>
           <w:noProof/>
+          <w:lang w:eastAsia="es-CO"/>
         </w:rPr>
         <w:drawing>
           <wp:inline distT="0" distB="0" distL="0" distR="0" wp14:anchorId="0FE266D9" wp14:editId="7B903E70">
@@ -271,43 +398,59 @@
           <w:b/>
           <w:sz w:val="24"/>
         </w:rPr>
+        <w:t>Funcionamiento:</w:t>
+      </w:r>
+    </w:p>
+    <w:p>
+      <w:pPr>
+        <w:spacing w:line="360" w:lineRule="auto"/>
+        <w:jc w:val="both"/>
+        <w:rPr>
+          <w:rFonts w:ascii="Times New Roman" w:hAnsi="Times New Roman" w:cs="Times New Roman"/>
+          <w:b/>
+          <w:sz w:val="24"/>
+        </w:rPr>
+      </w:pPr>
+      <w:r>
+        <w:rPr>
+          <w:rFonts w:ascii="Times New Roman" w:hAnsi="Times New Roman" w:cs="Times New Roman"/>
+          <w:b/>
+          <w:sz w:val="24"/>
+        </w:rPr>
+        <w:t>Caso1</w:t>
+      </w:r>
+      <w:r>
+        <w:rPr>
+          <w:rFonts w:ascii="Times New Roman" w:hAnsi="Times New Roman" w:cs="Times New Roman"/>
+          <w:b/>
+          <w:sz w:val="24"/>
+        </w:rPr>
+        <w:t>, clase que ejecuta el programa</w:t>
+      </w:r>
+      <w:r>
+        <w:rPr>
+          <w:rFonts w:ascii="Times New Roman" w:hAnsi="Times New Roman" w:cs="Times New Roman"/>
+          <w:b/>
+          <w:sz w:val="24"/>
+        </w:rPr>
+        <w:t>:</w:t>
+      </w:r>
+    </w:p>
+    <w:p>
+      <w:pPr>
+        <w:spacing w:line="360" w:lineRule="auto"/>
+        <w:jc w:val="both"/>
+        <w:rPr>
+          <w:rFonts w:ascii="Times New Roman" w:hAnsi="Times New Roman" w:cs="Times New Roman"/>
+          <w:sz w:val="24"/>
+        </w:rPr>
+      </w:pPr>
+      <w:r>
+        <w:rPr>
+          <w:rFonts w:ascii="Times New Roman" w:hAnsi="Times New Roman" w:cs="Times New Roman"/>
+          <w:sz w:val="24"/>
+        </w:rPr>
         <w:lastRenderedPageBreak/>
-        <w:t>Funcionamiento:</w:t>
-      </w:r>
-    </w:p>
-    <w:p>
-      <w:pPr>
-        <w:spacing w:line="360" w:lineRule="auto"/>
-        <w:jc w:val="both"/>
-        <w:rPr>
-          <w:rFonts w:ascii="Times New Roman" w:hAnsi="Times New Roman" w:cs="Times New Roman"/>
-          <w:b/>
-          <w:sz w:val="24"/>
-        </w:rPr>
-      </w:pPr>
-      <w:r>
-        <w:rPr>
-          <w:rFonts w:ascii="Times New Roman" w:hAnsi="Times New Roman" w:cs="Times New Roman"/>
-          <w:b/>
-          <w:sz w:val="24"/>
-        </w:rPr>
-        <w:t>Clase que ejecuta el programa y crea las instancias Caso1:</w:t>
-      </w:r>
-    </w:p>
-    <w:p>
-      <w:pPr>
-        <w:spacing w:line="360" w:lineRule="auto"/>
-        <w:jc w:val="both"/>
-        <w:rPr>
-          <w:rFonts w:ascii="Times New Roman" w:hAnsi="Times New Roman" w:cs="Times New Roman"/>
-          <w:sz w:val="24"/>
-        </w:rPr>
-      </w:pPr>
-      <w:r>
-        <w:rPr>
-          <w:rFonts w:ascii="Times New Roman" w:hAnsi="Times New Roman" w:cs="Times New Roman"/>
-          <w:sz w:val="24"/>
-        </w:rPr>
         <w:t xml:space="preserve">El programa comienza cuando se ejecuta el método </w:t>
       </w:r>
       <w:proofErr w:type="spellStart"/>
@@ -325,7 +468,21 @@
           <w:rFonts w:ascii="Times New Roman" w:hAnsi="Times New Roman" w:cs="Times New Roman"/>
           <w:sz w:val="24"/>
         </w:rPr>
-        <w:t xml:space="preserve"> de la clase Caso 1, en el cual se hace la lectura de un archivo de texto plano donde se encuentran números que representan los mensajes.</w:t>
+        <w:t xml:space="preserve"> de la clase Caso 1, en el cual se hace la lectura de un archivo de texto plano donde se encuen</w:t>
+      </w:r>
+      <w:r>
+        <w:rPr>
+          <w:rFonts w:ascii="Times New Roman" w:hAnsi="Times New Roman" w:cs="Times New Roman"/>
+          <w:sz w:val="24"/>
+        </w:rPr>
+        <w:t>tran números que representan las propiedades</w:t>
+      </w:r>
+      <w:r>
+        <w:rPr>
+          <w:rFonts w:ascii="Times New Roman" w:hAnsi="Times New Roman" w:cs="Times New Roman"/>
+          <w:sz w:val="24"/>
+        </w:rPr>
+        <w:t>.</w:t>
       </w:r>
     </w:p>
     <w:p>
@@ -340,11 +497,12 @@
       <w:r>
         <w:rPr>
           <w:noProof/>
+          <w:lang w:eastAsia="es-CO"/>
         </w:rPr>
         <w:drawing>
-          <wp:inline distT="0" distB="0" distL="0" distR="0" wp14:anchorId="7213485D" wp14:editId="68CC07BA">
-            <wp:extent cx="2762250" cy="2238375"/>
-            <wp:effectExtent l="0" t="0" r="0" b="9525"/>
+          <wp:inline distT="0" distB="0" distL="0" distR="0" wp14:anchorId="7213485D" wp14:editId="1DCAA403">
+            <wp:extent cx="2552700" cy="2068567"/>
+            <wp:effectExtent l="0" t="0" r="0" b="8255"/>
             <wp:docPr id="7" name="Imagen 7"/>
             <wp:cNvGraphicFramePr>
               <a:graphicFrameLocks xmlns:a="http://schemas.openxmlformats.org/drawingml/2006/main" noChangeAspect="1"/>
@@ -365,7 +523,7 @@
                   <pic:spPr>
                     <a:xfrm>
                       <a:off x="0" y="0"/>
-                      <a:ext cx="2762250" cy="2238375"/>
+                      <a:ext cx="2562143" cy="2076219"/>
                     </a:xfrm>
                     <a:prstGeom prst="rect">
                       <a:avLst/>
@@ -392,21 +550,7 @@
           <w:rFonts w:ascii="Times New Roman" w:hAnsi="Times New Roman" w:cs="Times New Roman"/>
           <w:sz w:val="24"/>
         </w:rPr>
-        <w:t xml:space="preserve">La primera </w:t>
-      </w:r>
-      <w:r>
-        <w:rPr>
-          <w:rFonts w:ascii="Times New Roman" w:hAnsi="Times New Roman" w:cs="Times New Roman"/>
-          <w:sz w:val="24"/>
-        </w:rPr>
-        <w:t>línea</w:t>
-      </w:r>
-      <w:r>
-        <w:rPr>
-          <w:rFonts w:ascii="Times New Roman" w:hAnsi="Times New Roman" w:cs="Times New Roman"/>
-          <w:sz w:val="24"/>
-        </w:rPr>
-        <w:t xml:space="preserve"> indica el número de clientes esperados</w:t>
+        <w:t>La primera línea indica el número de clientes esperados</w:t>
       </w:r>
       <w:r>
         <w:rPr>
@@ -420,6 +564,41 @@
           <w:rFonts w:ascii="Times New Roman" w:hAnsi="Times New Roman" w:cs="Times New Roman"/>
           <w:sz w:val="24"/>
         </w:rPr>
+        <w:t xml:space="preserve"> La segunda línea indica la capacidad del buffer</w:t>
+      </w:r>
+      <w:r>
+        <w:rPr>
+          <w:rFonts w:ascii="Times New Roman" w:hAnsi="Times New Roman" w:cs="Times New Roman"/>
+          <w:sz w:val="24"/>
+        </w:rPr>
+        <w:t xml:space="preserve"> y después del espacio los números representan la cantidad de consultas que </w:t>
+      </w:r>
+      <w:r>
+        <w:rPr>
+          <w:rFonts w:ascii="Times New Roman" w:hAnsi="Times New Roman" w:cs="Times New Roman"/>
+          <w:sz w:val="24"/>
+        </w:rPr>
+        <w:t>tendrá cada cliente. Por ejemplo, en la imagen el primer cliente hará 9 consultas, el segundo 5, y así sucesivamente. El último nú</w:t>
+      </w:r>
+      <w:r>
+        <w:rPr>
+          <w:rFonts w:ascii="Times New Roman" w:hAnsi="Times New Roman" w:cs="Times New Roman"/>
+          <w:sz w:val="24"/>
+        </w:rPr>
+        <w:t>mero</w:t>
+      </w:r>
+      <w:r>
+        <w:rPr>
+          <w:rFonts w:ascii="Times New Roman" w:hAnsi="Times New Roman" w:cs="Times New Roman"/>
+          <w:sz w:val="24"/>
+        </w:rPr>
+        <w:t>, después del espacio,</w:t>
+      </w:r>
+      <w:r>
+        <w:rPr>
+          <w:rFonts w:ascii="Times New Roman" w:hAnsi="Times New Roman" w:cs="Times New Roman"/>
+          <w:sz w:val="24"/>
+        </w:rPr>
         <w:t xml:space="preserve"> </w:t>
       </w:r>
       <w:r>
@@ -427,28 +606,14 @@
           <w:rFonts w:ascii="Times New Roman" w:hAnsi="Times New Roman" w:cs="Times New Roman"/>
           <w:sz w:val="24"/>
         </w:rPr>
-        <w:t xml:space="preserve">La segunda </w:t>
-      </w:r>
-      <w:r>
-        <w:rPr>
-          <w:rFonts w:ascii="Times New Roman" w:hAnsi="Times New Roman" w:cs="Times New Roman"/>
-          <w:sz w:val="24"/>
-        </w:rPr>
-        <w:t>línea</w:t>
-      </w:r>
-      <w:r>
-        <w:rPr>
-          <w:rFonts w:ascii="Times New Roman" w:hAnsi="Times New Roman" w:cs="Times New Roman"/>
-          <w:sz w:val="24"/>
-        </w:rPr>
-        <w:t xml:space="preserve"> indica la capacidad del buffer</w:t>
-      </w:r>
-      <w:r>
-        <w:rPr>
-          <w:rFonts w:ascii="Times New Roman" w:hAnsi="Times New Roman" w:cs="Times New Roman"/>
-          <w:sz w:val="24"/>
-        </w:rPr>
-        <w:t xml:space="preserve"> y después del espacio los números representan la cantidad de consultas que van a tener los clientes. El ultimo numero es el numero de servidores que se van a crear.</w:t>
+        <w:t xml:space="preserve">representa los </w:t>
+      </w:r>
+      <w:r>
+        <w:rPr>
+          <w:rFonts w:ascii="Times New Roman" w:hAnsi="Times New Roman" w:cs="Times New Roman"/>
+          <w:sz w:val="24"/>
+        </w:rPr>
+        <w:t>servidores que se van a crear.</w:t>
       </w:r>
     </w:p>
     <w:p>
@@ -472,7 +637,7 @@
           <w:rFonts w:ascii="Times New Roman" w:hAnsi="Times New Roman" w:cs="Times New Roman"/>
           <w:sz w:val="24"/>
         </w:rPr>
-        <w:t xml:space="preserve">, seguidamente creamos los clientes con el numero de consultas que quiere hacer y los guardamos en una </w:t>
+        <w:t xml:space="preserve">, seguidamente creamos los clientes con el numero de consultas que quiere hacer y los guardamos en un </w:t>
       </w:r>
       <w:proofErr w:type="spellStart"/>
       <w:r>
@@ -480,7 +645,28 @@
           <w:rFonts w:ascii="Times New Roman" w:hAnsi="Times New Roman" w:cs="Times New Roman"/>
           <w:sz w:val="24"/>
         </w:rPr>
-        <w:t>arraylist</w:t>
+        <w:t>A</w:t>
+      </w:r>
+      <w:r>
+        <w:rPr>
+          <w:rFonts w:ascii="Times New Roman" w:hAnsi="Times New Roman" w:cs="Times New Roman"/>
+          <w:sz w:val="24"/>
+        </w:rPr>
+        <w:t>rray</w:t>
+      </w:r>
+      <w:r>
+        <w:rPr>
+          <w:rFonts w:ascii="Times New Roman" w:hAnsi="Times New Roman" w:cs="Times New Roman"/>
+          <w:sz w:val="24"/>
+        </w:rPr>
+        <w:t>L</w:t>
+      </w:r>
+      <w:r>
+        <w:rPr>
+          <w:rFonts w:ascii="Times New Roman" w:hAnsi="Times New Roman" w:cs="Times New Roman"/>
+          <w:sz w:val="24"/>
+        </w:rPr>
+        <w:t>ist</w:t>
       </w:r>
       <w:proofErr w:type="spellEnd"/>
       <w:r>
@@ -488,7 +674,46 @@
           <w:rFonts w:ascii="Times New Roman" w:hAnsi="Times New Roman" w:cs="Times New Roman"/>
           <w:sz w:val="24"/>
         </w:rPr>
-        <w:t xml:space="preserve"> para inicializarlos después.</w:t>
+        <w:t xml:space="preserve"> para </w:t>
+      </w:r>
+      <w:r>
+        <w:rPr>
+          <w:rFonts w:ascii="Times New Roman" w:hAnsi="Times New Roman" w:cs="Times New Roman"/>
+          <w:sz w:val="24"/>
+        </w:rPr>
+        <w:t xml:space="preserve">ejecutar el método </w:t>
+      </w:r>
+      <w:proofErr w:type="spellStart"/>
+      <w:proofErr w:type="gramStart"/>
+      <w:r>
+        <w:rPr>
+          <w:rFonts w:ascii="Times New Roman" w:hAnsi="Times New Roman" w:cs="Times New Roman"/>
+          <w:sz w:val="24"/>
+        </w:rPr>
+        <w:t>start</w:t>
+      </w:r>
+      <w:proofErr w:type="spellEnd"/>
+      <w:r>
+        <w:rPr>
+          <w:rFonts w:ascii="Times New Roman" w:hAnsi="Times New Roman" w:cs="Times New Roman"/>
+          <w:sz w:val="24"/>
+        </w:rPr>
+        <w:t>(</w:t>
+      </w:r>
+      <w:proofErr w:type="gramEnd"/>
+      <w:r>
+        <w:rPr>
+          <w:rFonts w:ascii="Times New Roman" w:hAnsi="Times New Roman" w:cs="Times New Roman"/>
+          <w:sz w:val="24"/>
+        </w:rPr>
+        <w:t>)</w:t>
+      </w:r>
+      <w:r>
+        <w:rPr>
+          <w:rFonts w:ascii="Times New Roman" w:hAnsi="Times New Roman" w:cs="Times New Roman"/>
+          <w:sz w:val="24"/>
+        </w:rPr>
+        <w:t xml:space="preserve"> después.</w:t>
       </w:r>
     </w:p>
     <w:p>
@@ -503,10 +728,11 @@
       <w:r>
         <w:rPr>
           <w:noProof/>
+          <w:lang w:eastAsia="es-CO"/>
         </w:rPr>
         <w:drawing>
-          <wp:inline distT="0" distB="0" distL="0" distR="0" wp14:anchorId="5230E3A7" wp14:editId="1707355A">
-            <wp:extent cx="3057525" cy="365204"/>
+          <wp:inline distT="0" distB="0" distL="0" distR="0" wp14:anchorId="5230E3A7" wp14:editId="3F00EFBC">
+            <wp:extent cx="3056866" cy="304800"/>
             <wp:effectExtent l="0" t="0" r="0" b="0"/>
             <wp:docPr id="8" name="Imagen 8"/>
             <wp:cNvGraphicFramePr>
@@ -519,20 +745,27 @@
                     <pic:cNvPr id="1" name=""/>
                     <pic:cNvPicPr/>
                   </pic:nvPicPr>
-                  <pic:blipFill>
+                  <pic:blipFill rotWithShape="1">
                     <a:blip r:embed="rId10"/>
-                    <a:stretch>
-                      <a:fillRect/>
-                    </a:stretch>
+                    <a:srcRect t="1" b="16521"/>
+                    <a:stretch/>
                   </pic:blipFill>
-                  <pic:spPr>
+                  <pic:spPr bwMode="auto">
                     <a:xfrm>
                       <a:off x="0" y="0"/>
-                      <a:ext cx="3110364" cy="371515"/>
+                      <a:ext cx="3110364" cy="310134"/>
                     </a:xfrm>
                     <a:prstGeom prst="rect">
                       <a:avLst/>
                     </a:prstGeom>
+                    <a:ln>
+                      <a:noFill/>
+                    </a:ln>
+                    <a:extLst>
+                      <a:ext uri="{53640926-AAD7-44D8-BBD7-CCE9431645EC}">
+                        <a14:shadowObscured xmlns:a14="http://schemas.microsoft.com/office/drawing/2010/main"/>
+                      </a:ext>
+                    </a:extLst>
                   </pic:spPr>
                 </pic:pic>
               </a:graphicData>
@@ -552,26 +785,9 @@
       </w:pPr>
       <w:r>
         <w:rPr>
-          <w:rFonts w:ascii="Times New Roman" w:hAnsi="Times New Roman" w:cs="Times New Roman"/>
-          <w:sz w:val="24"/>
-        </w:rPr>
-        <w:t xml:space="preserve">Siguiente </w:t>
-      </w:r>
-    </w:p>
-    <w:p>
-      <w:pPr>
-        <w:spacing w:line="360" w:lineRule="auto"/>
-        <w:jc w:val="both"/>
-        <w:rPr>
-          <w:rFonts w:ascii="Times New Roman" w:hAnsi="Times New Roman" w:cs="Times New Roman"/>
-          <w:sz w:val="24"/>
-        </w:rPr>
-      </w:pPr>
-      <w:r>
-        <w:rPr>
           <w:noProof/>
-        </w:rPr>
-        <w:lastRenderedPageBreak/>
+          <w:lang w:eastAsia="es-CO"/>
+        </w:rPr>
         <w:drawing>
           <wp:inline distT="0" distB="0" distL="0" distR="0" wp14:anchorId="7E40FC09" wp14:editId="3C0AEBBA">
             <wp:extent cx="3619500" cy="1451890"/>
@@ -623,7 +839,8 @@
           <w:rFonts w:ascii="Times New Roman" w:hAnsi="Times New Roman" w:cs="Times New Roman"/>
           <w:sz w:val="24"/>
         </w:rPr>
-        <w:t>Finalmente, para optimizar el arranque de los clientes y servidores al probar el programa tuvimos en cuenta el que fuera mayor de los dos para crearlos y correrlos dentro de un solo ciclo. Siempre tuvimos en cuenta el crear primero a los clientes y luego a un servidor, en este orden para un servidor tuviera por lo menos el trabajo de un cliente cuando arrancara.</w:t>
+        <w:lastRenderedPageBreak/>
+        <w:t xml:space="preserve">Finalmente, para optimizar el arranque de los clientes y servidores al probar el programa tuvimos en cuenta el que fuera mayor de los dos para crearlos y correrlos dentro de un solo ciclo. </w:t>
       </w:r>
     </w:p>
     <w:p>
@@ -638,6 +855,7 @@
       <w:r>
         <w:rPr>
           <w:noProof/>
+          <w:lang w:eastAsia="es-CO"/>
         </w:rPr>
         <w:drawing>
           <wp:inline distT="0" distB="0" distL="0" distR="0" wp14:anchorId="2CD6B90C" wp14:editId="4DD2EBC8">
@@ -682,46 +900,6 @@
         <w:jc w:val="both"/>
         <w:rPr>
           <w:rFonts w:ascii="Times New Roman" w:hAnsi="Times New Roman" w:cs="Times New Roman"/>
-          <w:sz w:val="24"/>
-        </w:rPr>
-      </w:pPr>
-    </w:p>
-    <w:p>
-      <w:pPr>
-        <w:spacing w:line="360" w:lineRule="auto"/>
-        <w:jc w:val="both"/>
-        <w:rPr>
-          <w:rFonts w:ascii="Times New Roman" w:hAnsi="Times New Roman" w:cs="Times New Roman"/>
-          <w:sz w:val="24"/>
-        </w:rPr>
-      </w:pPr>
-    </w:p>
-    <w:p>
-      <w:pPr>
-        <w:spacing w:line="360" w:lineRule="auto"/>
-        <w:jc w:val="both"/>
-        <w:rPr>
-          <w:rFonts w:ascii="Times New Roman" w:hAnsi="Times New Roman" w:cs="Times New Roman"/>
-          <w:sz w:val="24"/>
-        </w:rPr>
-      </w:pPr>
-    </w:p>
-    <w:p>
-      <w:pPr>
-        <w:spacing w:line="360" w:lineRule="auto"/>
-        <w:jc w:val="both"/>
-        <w:rPr>
-          <w:rFonts w:ascii="Times New Roman" w:hAnsi="Times New Roman" w:cs="Times New Roman"/>
-          <w:sz w:val="24"/>
-        </w:rPr>
-      </w:pPr>
-    </w:p>
-    <w:p>
-      <w:pPr>
-        <w:spacing w:line="360" w:lineRule="auto"/>
-        <w:jc w:val="both"/>
-        <w:rPr>
-          <w:rFonts w:ascii="Times New Roman" w:hAnsi="Times New Roman" w:cs="Times New Roman"/>
           <w:b/>
           <w:sz w:val="24"/>
         </w:rPr>
@@ -732,125 +910,145 @@
           <w:b/>
           <w:sz w:val="24"/>
         </w:rPr>
+        <w:t>Cliente y Servidor</w:t>
+      </w:r>
+      <w:r>
+        <w:rPr>
+          <w:rFonts w:ascii="Times New Roman" w:hAnsi="Times New Roman" w:cs="Times New Roman"/>
+          <w:b/>
+          <w:sz w:val="24"/>
+        </w:rPr>
+        <w:t>:</w:t>
+      </w:r>
+    </w:p>
+    <w:p>
+      <w:pPr>
+        <w:spacing w:line="360" w:lineRule="auto"/>
+        <w:jc w:val="both"/>
+        <w:rPr>
+          <w:rFonts w:ascii="Times New Roman" w:hAnsi="Times New Roman" w:cs="Times New Roman"/>
+          <w:sz w:val="24"/>
+        </w:rPr>
+      </w:pPr>
+      <w:r>
+        <w:rPr>
+          <w:rFonts w:ascii="Times New Roman" w:hAnsi="Times New Roman" w:cs="Times New Roman"/>
+          <w:sz w:val="24"/>
+        </w:rPr>
+        <w:t>Tanto</w:t>
+      </w:r>
+      <w:r>
+        <w:rPr>
+          <w:rFonts w:ascii="Times New Roman" w:hAnsi="Times New Roman" w:cs="Times New Roman"/>
+          <w:sz w:val="24"/>
+        </w:rPr>
+        <w:t xml:space="preserve"> el cliente como el servidor extienden de la clase </w:t>
+      </w:r>
+      <w:proofErr w:type="spellStart"/>
+      <w:r>
+        <w:rPr>
+          <w:rFonts w:ascii="Times New Roman" w:hAnsi="Times New Roman" w:cs="Times New Roman"/>
+          <w:sz w:val="24"/>
+        </w:rPr>
+        <w:t>thread</w:t>
+      </w:r>
+      <w:proofErr w:type="spellEnd"/>
+      <w:r>
+        <w:rPr>
+          <w:rFonts w:ascii="Times New Roman" w:hAnsi="Times New Roman" w:cs="Times New Roman"/>
+          <w:sz w:val="24"/>
+        </w:rPr>
+        <w:t xml:space="preserve"> para que f</w:t>
+      </w:r>
+      <w:r>
+        <w:rPr>
+          <w:rFonts w:ascii="Times New Roman" w:hAnsi="Times New Roman" w:cs="Times New Roman"/>
+          <w:sz w:val="24"/>
+        </w:rPr>
+        <w:t>uncionen como hilos de ejecución</w:t>
+      </w:r>
+      <w:r>
+        <w:rPr>
+          <w:rFonts w:ascii="Times New Roman" w:hAnsi="Times New Roman" w:cs="Times New Roman"/>
+          <w:sz w:val="24"/>
+        </w:rPr>
+        <w:t xml:space="preserve">. </w:t>
+      </w:r>
+    </w:p>
+    <w:p>
+      <w:pPr>
+        <w:spacing w:line="360" w:lineRule="auto"/>
+        <w:jc w:val="both"/>
+        <w:rPr>
+          <w:rFonts w:ascii="Times New Roman" w:hAnsi="Times New Roman" w:cs="Times New Roman"/>
+          <w:sz w:val="24"/>
+        </w:rPr>
+      </w:pPr>
+      <w:r>
+        <w:rPr>
+          <w:rFonts w:ascii="Times New Roman" w:hAnsi="Times New Roman" w:cs="Times New Roman"/>
+          <w:sz w:val="24"/>
+        </w:rPr>
+        <w:t xml:space="preserve">El cliente tiene </w:t>
+      </w:r>
+      <w:r>
+        <w:rPr>
+          <w:rFonts w:ascii="Times New Roman" w:hAnsi="Times New Roman" w:cs="Times New Roman"/>
+          <w:sz w:val="24"/>
+        </w:rPr>
+        <w:t>un atributo estático que representa el buffer que comparte con los otros clientes y los servidores, un atributo que representa el n</w:t>
+      </w:r>
+      <w:r>
+        <w:rPr>
+          <w:rFonts w:ascii="Times New Roman" w:hAnsi="Times New Roman" w:cs="Times New Roman"/>
+          <w:sz w:val="24"/>
+        </w:rPr>
+        <w:t>ú</w:t>
+      </w:r>
+      <w:r>
+        <w:rPr>
+          <w:rFonts w:ascii="Times New Roman" w:hAnsi="Times New Roman" w:cs="Times New Roman"/>
+          <w:sz w:val="24"/>
+        </w:rPr>
+        <w:t>mero de consultas que va a realizar y</w:t>
+      </w:r>
+      <w:r>
+        <w:rPr>
+          <w:rFonts w:ascii="Times New Roman" w:hAnsi="Times New Roman" w:cs="Times New Roman"/>
+          <w:sz w:val="24"/>
+        </w:rPr>
+        <w:t xml:space="preserve"> un atributo para representar el id del hilo</w:t>
+      </w:r>
+      <w:r>
+        <w:rPr>
+          <w:rFonts w:ascii="Times New Roman" w:hAnsi="Times New Roman" w:cs="Times New Roman"/>
+          <w:sz w:val="24"/>
+        </w:rPr>
+        <w:t>, el cual facilita la revisión del funcionamiento del programa mientras se imprimen los mensajes en consola</w:t>
+      </w:r>
+      <w:r>
+        <w:rPr>
+          <w:rFonts w:ascii="Times New Roman" w:hAnsi="Times New Roman" w:cs="Times New Roman"/>
+          <w:sz w:val="24"/>
+        </w:rPr>
+        <w:t>.</w:t>
+      </w:r>
+    </w:p>
+    <w:p>
+      <w:pPr>
+        <w:spacing w:line="360" w:lineRule="auto"/>
+        <w:jc w:val="both"/>
+        <w:rPr>
+          <w:rFonts w:ascii="Times New Roman" w:hAnsi="Times New Roman" w:cs="Times New Roman"/>
+          <w:sz w:val="24"/>
+        </w:rPr>
+      </w:pPr>
+      <w:r>
+        <w:rPr>
+          <w:noProof/>
+          <w:lang w:eastAsia="es-CO"/>
+        </w:rPr>
         <w:lastRenderedPageBreak/>
-        <w:t xml:space="preserve">Funciones del </w:t>
-      </w:r>
-      <w:r>
-        <w:rPr>
-          <w:rFonts w:ascii="Times New Roman" w:hAnsi="Times New Roman" w:cs="Times New Roman"/>
-          <w:b/>
-          <w:sz w:val="24"/>
-        </w:rPr>
-        <w:t>Cliente y Servidor</w:t>
-      </w:r>
-      <w:r>
-        <w:rPr>
-          <w:rFonts w:ascii="Times New Roman" w:hAnsi="Times New Roman" w:cs="Times New Roman"/>
-          <w:b/>
-          <w:sz w:val="24"/>
-        </w:rPr>
-        <w:t>:</w:t>
-      </w:r>
-    </w:p>
-    <w:p>
-      <w:pPr>
-        <w:spacing w:line="360" w:lineRule="auto"/>
-        <w:jc w:val="both"/>
-        <w:rPr>
-          <w:rFonts w:ascii="Times New Roman" w:hAnsi="Times New Roman" w:cs="Times New Roman"/>
-          <w:sz w:val="24"/>
-        </w:rPr>
-      </w:pPr>
-      <w:r>
-        <w:rPr>
-          <w:rFonts w:ascii="Times New Roman" w:hAnsi="Times New Roman" w:cs="Times New Roman"/>
-          <w:b/>
-          <w:sz w:val="24"/>
-        </w:rPr>
-        <w:t xml:space="preserve">Nota: </w:t>
-      </w:r>
-      <w:r>
-        <w:rPr>
-          <w:rFonts w:ascii="Times New Roman" w:hAnsi="Times New Roman" w:cs="Times New Roman"/>
-          <w:sz w:val="24"/>
-        </w:rPr>
-        <w:t xml:space="preserve">tanto el cliente como el servidor extienden de la clase </w:t>
-      </w:r>
-      <w:proofErr w:type="spellStart"/>
-      <w:r>
-        <w:rPr>
-          <w:rFonts w:ascii="Times New Roman" w:hAnsi="Times New Roman" w:cs="Times New Roman"/>
-          <w:sz w:val="24"/>
-        </w:rPr>
-        <w:t>thread</w:t>
-      </w:r>
-      <w:proofErr w:type="spellEnd"/>
-      <w:r>
-        <w:rPr>
-          <w:rFonts w:ascii="Times New Roman" w:hAnsi="Times New Roman" w:cs="Times New Roman"/>
-          <w:sz w:val="24"/>
-        </w:rPr>
-        <w:t xml:space="preserve"> para que funcionen como hilos de ejecución intentando usar el procesador concurrentemente. </w:t>
-      </w:r>
-    </w:p>
-    <w:p>
-      <w:pPr>
-        <w:spacing w:line="360" w:lineRule="auto"/>
-        <w:jc w:val="both"/>
-        <w:rPr>
-          <w:rFonts w:ascii="Times New Roman" w:hAnsi="Times New Roman" w:cs="Times New Roman"/>
-          <w:sz w:val="24"/>
-        </w:rPr>
-      </w:pPr>
-      <w:r>
-        <w:rPr>
-          <w:rFonts w:ascii="Times New Roman" w:hAnsi="Times New Roman" w:cs="Times New Roman"/>
-          <w:sz w:val="24"/>
-        </w:rPr>
-        <w:t xml:space="preserve">El cliente por su </w:t>
-      </w:r>
-      <w:r>
-        <w:rPr>
-          <w:rFonts w:ascii="Times New Roman" w:hAnsi="Times New Roman" w:cs="Times New Roman"/>
-          <w:sz w:val="24"/>
-        </w:rPr>
-        <w:t>lado</w:t>
-      </w:r>
-      <w:r>
-        <w:rPr>
-          <w:rFonts w:ascii="Times New Roman" w:hAnsi="Times New Roman" w:cs="Times New Roman"/>
-          <w:sz w:val="24"/>
-        </w:rPr>
-        <w:t xml:space="preserve"> tiene </w:t>
-      </w:r>
-      <w:r>
-        <w:rPr>
-          <w:rFonts w:ascii="Times New Roman" w:hAnsi="Times New Roman" w:cs="Times New Roman"/>
-          <w:sz w:val="24"/>
-        </w:rPr>
-        <w:t>un atributo estático que representa el buffer que comparte con los otros clientes y los otros servidores, un atributo que representa el numero de consultas que va a realizar y</w:t>
-      </w:r>
-      <w:r>
-        <w:rPr>
-          <w:rFonts w:ascii="Times New Roman" w:hAnsi="Times New Roman" w:cs="Times New Roman"/>
-          <w:sz w:val="24"/>
-        </w:rPr>
-        <w:t xml:space="preserve"> un atributo para representar el id del hilo.</w:t>
-      </w:r>
-    </w:p>
-    <w:p>
-      <w:pPr>
-        <w:spacing w:line="360" w:lineRule="auto"/>
-        <w:jc w:val="both"/>
-        <w:rPr>
-          <w:rFonts w:ascii="Times New Roman" w:hAnsi="Times New Roman" w:cs="Times New Roman"/>
-          <w:sz w:val="24"/>
-        </w:rPr>
-      </w:pPr>
-      <w:r>
-        <w:rPr>
-          <w:noProof/>
-        </w:rPr>
         <w:drawing>
           <wp:inline distT="0" distB="0" distL="0" distR="0" wp14:anchorId="7F20EFB8" wp14:editId="634AAB13">
             <wp:extent cx="3952875" cy="1903520"/>
@@ -902,15 +1100,80 @@
           <w:rFonts w:ascii="Times New Roman" w:hAnsi="Times New Roman" w:cs="Times New Roman"/>
           <w:sz w:val="24"/>
         </w:rPr>
-        <w:t xml:space="preserve">En el método run se encuentra el uso del buffer para poder enviar el mensaje y esperar la repuesta, se inicia con un contador en 1 que </w:t>
-      </w:r>
+        <w:t>En el método run se encuentra el uso del buffer para poder enviar el mensaje y esperar la repuesta, se inicia con un contador en 1</w:t>
+      </w:r>
+      <w:r>
+        <w:rPr>
+          <w:rFonts w:ascii="Times New Roman" w:hAnsi="Times New Roman" w:cs="Times New Roman"/>
+          <w:sz w:val="24"/>
+        </w:rPr>
+        <w:t>,</w:t>
+      </w:r>
+      <w:r>
+        <w:rPr>
+          <w:rFonts w:ascii="Times New Roman" w:hAnsi="Times New Roman" w:cs="Times New Roman"/>
+          <w:sz w:val="24"/>
+        </w:rPr>
+        <w:t xml:space="preserve"> </w:t>
+      </w:r>
+      <w:r>
+        <w:rPr>
+          <w:rFonts w:ascii="Times New Roman" w:hAnsi="Times New Roman" w:cs="Times New Roman"/>
+          <w:sz w:val="24"/>
+        </w:rPr>
+        <w:t>el cual será</w:t>
+      </w:r>
+      <w:r>
+        <w:rPr>
+          <w:rFonts w:ascii="Times New Roman" w:hAnsi="Times New Roman" w:cs="Times New Roman"/>
+          <w:sz w:val="24"/>
+        </w:rPr>
+        <w:t xml:space="preserve"> el contenido del mensaje y se crea el </w:t>
+      </w:r>
+      <w:r>
+        <w:rPr>
+          <w:rFonts w:ascii="Times New Roman" w:hAnsi="Times New Roman" w:cs="Times New Roman"/>
+          <w:sz w:val="24"/>
+        </w:rPr>
+        <w:t>objeto mensaje</w:t>
+      </w:r>
+      <w:r>
+        <w:rPr>
+          <w:rFonts w:ascii="Times New Roman" w:hAnsi="Times New Roman" w:cs="Times New Roman"/>
+          <w:sz w:val="24"/>
+        </w:rPr>
+        <w:t xml:space="preserve"> para agregarlo usando el método del buffer</w:t>
+      </w:r>
+      <w:r>
+        <w:rPr>
+          <w:rFonts w:ascii="Times New Roman" w:hAnsi="Times New Roman" w:cs="Times New Roman"/>
+          <w:sz w:val="24"/>
+        </w:rPr>
+        <w:t>.</w:t>
+      </w:r>
+      <w:r>
+        <w:rPr>
+          <w:rFonts w:ascii="Times New Roman" w:hAnsi="Times New Roman" w:cs="Times New Roman"/>
+          <w:sz w:val="24"/>
+        </w:rPr>
+        <w:t xml:space="preserve"> Se ejecuta el método </w:t>
+      </w:r>
+      <w:proofErr w:type="spellStart"/>
       <w:proofErr w:type="gramStart"/>
       <w:r>
         <w:rPr>
           <w:rFonts w:ascii="Times New Roman" w:hAnsi="Times New Roman" w:cs="Times New Roman"/>
           <w:sz w:val="24"/>
         </w:rPr>
-        <w:t>va</w:t>
+        <w:t>wait</w:t>
+      </w:r>
+      <w:proofErr w:type="spellEnd"/>
+      <w:r>
+        <w:rPr>
+          <w:rFonts w:ascii="Times New Roman" w:hAnsi="Times New Roman" w:cs="Times New Roman"/>
+          <w:sz w:val="24"/>
+        </w:rPr>
+        <w:t>(</w:t>
       </w:r>
       <w:proofErr w:type="gramEnd"/>
       <w:r>
@@ -918,7 +1181,39 @@
           <w:rFonts w:ascii="Times New Roman" w:hAnsi="Times New Roman" w:cs="Times New Roman"/>
           <w:sz w:val="24"/>
         </w:rPr>
-        <w:t xml:space="preserve"> ser el contenido del mensaje y se crea el mensaje para agregarlo usando el método del buffer, seguido</w:t>
+        <w:t>) sobre el mensaje para que cuando un servid</w:t>
+      </w:r>
+      <w:r>
+        <w:rPr>
+          <w:rFonts w:ascii="Times New Roman" w:hAnsi="Times New Roman" w:cs="Times New Roman"/>
+          <w:sz w:val="24"/>
+        </w:rPr>
+        <w:t xml:space="preserve">or ejecute un </w:t>
+      </w:r>
+      <w:proofErr w:type="spellStart"/>
+      <w:r>
+        <w:rPr>
+          <w:rFonts w:ascii="Times New Roman" w:hAnsi="Times New Roman" w:cs="Times New Roman"/>
+          <w:sz w:val="24"/>
+        </w:rPr>
+        <w:t>notify</w:t>
+      </w:r>
+      <w:proofErr w:type="spellEnd"/>
+      <w:r>
+        <w:rPr>
+          <w:rFonts w:ascii="Times New Roman" w:hAnsi="Times New Roman" w:cs="Times New Roman"/>
+          <w:sz w:val="24"/>
+        </w:rPr>
+        <w:t>() sobre dicho mensaje</w:t>
+      </w:r>
+      <w:bookmarkStart w:id="0" w:name="_GoBack"/>
+      <w:bookmarkEnd w:id="0"/>
+      <w:r>
+        <w:rPr>
+          <w:rFonts w:ascii="Times New Roman" w:hAnsi="Times New Roman" w:cs="Times New Roman"/>
+          <w:sz w:val="24"/>
+        </w:rPr>
+        <w:t>, el cliente pueda continuar.</w:t>
       </w:r>
       <w:r>
         <w:rPr>
@@ -932,14 +1227,186 @@
           <w:rFonts w:ascii="Times New Roman" w:hAnsi="Times New Roman" w:cs="Times New Roman"/>
           <w:sz w:val="24"/>
         </w:rPr>
-        <w:t xml:space="preserve">a esto </w:t>
-      </w:r>
-      <w:r>
-        <w:rPr>
-          <w:rFonts w:ascii="Times New Roman" w:hAnsi="Times New Roman" w:cs="Times New Roman"/>
-          <w:sz w:val="24"/>
-        </w:rPr>
-        <w:t>se muestra en consola como quedo el mensaje después de que ya lo pudo colocar. Cuando ya termina el método de colocar el mensaje es porque ya el servidor lo ha modificado entonces se muestra esto y se vuelve a intentar con el numero siguiente del contador enviando un nuevo mensaje. Cuando el contador es igual al numero de consultas se acaba el run y se le avisa con otro método al buffer para sacar al cliente y que no lo considere más.</w:t>
+        <w:t>Una vez que la espera ha terminado, se imprime en consola el mensaje original (representado por el valor del contador) y el valor actual del mensaje (que ha sido respondido por algún servidor y se espera que su valor haya sido incrementado)</w:t>
+      </w:r>
+      <w:r>
+        <w:rPr>
+          <w:rFonts w:ascii="Times New Roman" w:hAnsi="Times New Roman" w:cs="Times New Roman"/>
+          <w:sz w:val="24"/>
+        </w:rPr>
+        <w:t>.</w:t>
+      </w:r>
+      <w:r>
+        <w:rPr>
+          <w:rFonts w:ascii="Times New Roman" w:hAnsi="Times New Roman" w:cs="Times New Roman"/>
+          <w:sz w:val="24"/>
+        </w:rPr>
+        <w:t xml:space="preserve"> El contador de consultas se incrementa en 1 para continuar con sus tareas.</w:t>
+      </w:r>
+      <w:r>
+        <w:rPr>
+          <w:rFonts w:ascii="Times New Roman" w:hAnsi="Times New Roman" w:cs="Times New Roman"/>
+          <w:sz w:val="24"/>
+        </w:rPr>
+        <w:t xml:space="preserve"> Cuando el contador es igual al </w:t>
+      </w:r>
+      <w:r>
+        <w:rPr>
+          <w:rFonts w:ascii="Times New Roman" w:hAnsi="Times New Roman" w:cs="Times New Roman"/>
+          <w:sz w:val="24"/>
+        </w:rPr>
+        <w:t>número</w:t>
+      </w:r>
+      <w:r>
+        <w:rPr>
+          <w:rFonts w:ascii="Times New Roman" w:hAnsi="Times New Roman" w:cs="Times New Roman"/>
+          <w:sz w:val="24"/>
+        </w:rPr>
+        <w:t xml:space="preserve"> de consultas</w:t>
+      </w:r>
+      <w:r>
+        <w:rPr>
+          <w:rFonts w:ascii="Times New Roman" w:hAnsi="Times New Roman" w:cs="Times New Roman"/>
+          <w:sz w:val="24"/>
+        </w:rPr>
+        <w:t>,</w:t>
+      </w:r>
+      <w:r>
+        <w:rPr>
+          <w:rFonts w:ascii="Times New Roman" w:hAnsi="Times New Roman" w:cs="Times New Roman"/>
+          <w:sz w:val="24"/>
+        </w:rPr>
+        <w:t xml:space="preserve"> </w:t>
+      </w:r>
+      <w:r>
+        <w:rPr>
+          <w:rFonts w:ascii="Times New Roman" w:hAnsi="Times New Roman" w:cs="Times New Roman"/>
+          <w:sz w:val="24"/>
+        </w:rPr>
+        <w:t>se dejan</w:t>
+      </w:r>
+      <w:r>
+        <w:rPr>
+          <w:rFonts w:ascii="Times New Roman" w:hAnsi="Times New Roman" w:cs="Times New Roman"/>
+          <w:sz w:val="24"/>
+        </w:rPr>
+        <w:t xml:space="preserve"> de realizar </w:t>
+      </w:r>
+      <w:r>
+        <w:rPr>
+          <w:rFonts w:ascii="Times New Roman" w:hAnsi="Times New Roman" w:cs="Times New Roman"/>
+          <w:sz w:val="24"/>
+        </w:rPr>
+        <w:t xml:space="preserve">y se </w:t>
+      </w:r>
+      <w:r>
+        <w:rPr>
+          <w:rFonts w:ascii="Times New Roman" w:hAnsi="Times New Roman" w:cs="Times New Roman"/>
+          <w:sz w:val="24"/>
+        </w:rPr>
+        <w:t>ejecuta</w:t>
+      </w:r>
+      <w:r>
+        <w:rPr>
+          <w:rFonts w:ascii="Times New Roman" w:hAnsi="Times New Roman" w:cs="Times New Roman"/>
+          <w:sz w:val="24"/>
+        </w:rPr>
+        <w:t xml:space="preserve"> otro método</w:t>
+      </w:r>
+      <w:r>
+        <w:rPr>
+          <w:rFonts w:ascii="Times New Roman" w:hAnsi="Times New Roman" w:cs="Times New Roman"/>
+          <w:sz w:val="24"/>
+        </w:rPr>
+        <w:t xml:space="preserve"> del buffer</w:t>
+      </w:r>
+      <w:r>
+        <w:rPr>
+          <w:rFonts w:ascii="Times New Roman" w:hAnsi="Times New Roman" w:cs="Times New Roman"/>
+          <w:sz w:val="24"/>
+        </w:rPr>
+        <w:t xml:space="preserve">, </w:t>
+      </w:r>
+      <w:proofErr w:type="spellStart"/>
+      <w:proofErr w:type="gramStart"/>
+      <w:r>
+        <w:rPr>
+          <w:rFonts w:ascii="Times New Roman" w:hAnsi="Times New Roman" w:cs="Times New Roman"/>
+          <w:sz w:val="24"/>
+        </w:rPr>
+        <w:t>retirarCliente</w:t>
+      </w:r>
+      <w:proofErr w:type="spellEnd"/>
+      <w:r>
+        <w:rPr>
+          <w:rFonts w:ascii="Times New Roman" w:hAnsi="Times New Roman" w:cs="Times New Roman"/>
+          <w:sz w:val="24"/>
+        </w:rPr>
+        <w:t>(</w:t>
+      </w:r>
+      <w:proofErr w:type="gramEnd"/>
+      <w:r>
+        <w:rPr>
+          <w:rFonts w:ascii="Times New Roman" w:hAnsi="Times New Roman" w:cs="Times New Roman"/>
+          <w:sz w:val="24"/>
+        </w:rPr>
+        <w:t>),</w:t>
+      </w:r>
+      <w:r>
+        <w:rPr>
+          <w:rFonts w:ascii="Times New Roman" w:hAnsi="Times New Roman" w:cs="Times New Roman"/>
+          <w:sz w:val="24"/>
+        </w:rPr>
+        <w:t xml:space="preserve"> </w:t>
+      </w:r>
+      <w:r>
+        <w:rPr>
+          <w:rFonts w:ascii="Times New Roman" w:hAnsi="Times New Roman" w:cs="Times New Roman"/>
+          <w:sz w:val="24"/>
+        </w:rPr>
+        <w:t xml:space="preserve">para </w:t>
+      </w:r>
+      <w:r>
+        <w:rPr>
+          <w:rFonts w:ascii="Times New Roman" w:hAnsi="Times New Roman" w:cs="Times New Roman"/>
+          <w:sz w:val="24"/>
+        </w:rPr>
+        <w:t>avisar</w:t>
+      </w:r>
+      <w:r>
+        <w:rPr>
+          <w:rFonts w:ascii="Times New Roman" w:hAnsi="Times New Roman" w:cs="Times New Roman"/>
+          <w:sz w:val="24"/>
+        </w:rPr>
+        <w:t>le</w:t>
+      </w:r>
+      <w:r>
+        <w:rPr>
+          <w:rFonts w:ascii="Times New Roman" w:hAnsi="Times New Roman" w:cs="Times New Roman"/>
+          <w:sz w:val="24"/>
+        </w:rPr>
+        <w:t xml:space="preserve"> que el </w:t>
+      </w:r>
+      <w:r>
+        <w:rPr>
+          <w:rFonts w:ascii="Times New Roman" w:hAnsi="Times New Roman" w:cs="Times New Roman"/>
+          <w:sz w:val="24"/>
+        </w:rPr>
+        <w:t>cliente</w:t>
+      </w:r>
+      <w:r>
+        <w:rPr>
+          <w:rFonts w:ascii="Times New Roman" w:hAnsi="Times New Roman" w:cs="Times New Roman"/>
+          <w:sz w:val="24"/>
+        </w:rPr>
+        <w:t xml:space="preserve"> se retira</w:t>
+      </w:r>
+      <w:r>
+        <w:rPr>
+          <w:rFonts w:ascii="Times New Roman" w:hAnsi="Times New Roman" w:cs="Times New Roman"/>
+          <w:sz w:val="24"/>
+        </w:rPr>
+        <w:t>.</w:t>
       </w:r>
     </w:p>
     <w:p>
@@ -954,12 +1421,13 @@
       <w:r>
         <w:rPr>
           <w:noProof/>
+          <w:lang w:eastAsia="es-CO"/>
         </w:rPr>
         <w:drawing>
-          <wp:inline distT="0" distB="0" distL="0" distR="0" wp14:anchorId="7BCD74D4" wp14:editId="5E8ACDCD">
-            <wp:extent cx="4572000" cy="2041787"/>
-            <wp:effectExtent l="0" t="0" r="0" b="0"/>
-            <wp:docPr id="12" name="Imagen 12"/>
+          <wp:inline distT="0" distB="0" distL="0" distR="0" wp14:anchorId="35D8BBF3" wp14:editId="17C13678">
+            <wp:extent cx="5612130" cy="2626360"/>
+            <wp:effectExtent l="0" t="0" r="7620" b="2540"/>
+            <wp:docPr id="20" name="Imagen 20"/>
             <wp:cNvGraphicFramePr>
               <a:graphicFrameLocks xmlns:a="http://schemas.openxmlformats.org/drawingml/2006/main" noChangeAspect="1"/>
             </wp:cNvGraphicFramePr>
@@ -979,7 +1447,7 @@
                   <pic:spPr>
                     <a:xfrm>
                       <a:off x="0" y="0"/>
-                      <a:ext cx="4625506" cy="2065682"/>
+                      <a:ext cx="5612130" cy="2626360"/>
                     </a:xfrm>
                     <a:prstGeom prst="rect">
                       <a:avLst/>
@@ -1006,28 +1474,78 @@
           <w:rFonts w:ascii="Times New Roman" w:hAnsi="Times New Roman" w:cs="Times New Roman"/>
           <w:sz w:val="24"/>
         </w:rPr>
+        <w:t>E</w:t>
+      </w:r>
+      <w:r>
+        <w:rPr>
+          <w:rFonts w:ascii="Times New Roman" w:hAnsi="Times New Roman" w:cs="Times New Roman"/>
+          <w:sz w:val="24"/>
+        </w:rPr>
+        <w:t>l servidor</w:t>
+      </w:r>
+      <w:r>
+        <w:rPr>
+          <w:rFonts w:ascii="Times New Roman" w:hAnsi="Times New Roman" w:cs="Times New Roman"/>
+          <w:sz w:val="24"/>
+        </w:rPr>
+        <w:t xml:space="preserve"> tiene un solo atributo, </w:t>
+      </w:r>
+      <w:r>
+        <w:rPr>
+          <w:rFonts w:ascii="Times New Roman" w:hAnsi="Times New Roman" w:cs="Times New Roman"/>
+          <w:sz w:val="24"/>
+        </w:rPr>
+        <w:t>buffer</w:t>
+      </w:r>
+      <w:r>
+        <w:rPr>
+          <w:rFonts w:ascii="Times New Roman" w:hAnsi="Times New Roman" w:cs="Times New Roman"/>
+          <w:sz w:val="24"/>
+        </w:rPr>
+        <w:t>,</w:t>
+      </w:r>
+      <w:r>
+        <w:rPr>
+          <w:rFonts w:ascii="Times New Roman" w:hAnsi="Times New Roman" w:cs="Times New Roman"/>
+          <w:sz w:val="24"/>
+        </w:rPr>
+        <w:t xml:space="preserve"> el cual será el </w:t>
+      </w:r>
+      <w:r>
+        <w:rPr>
+          <w:rFonts w:ascii="Times New Roman" w:hAnsi="Times New Roman" w:cs="Times New Roman"/>
+          <w:sz w:val="24"/>
+        </w:rPr>
+        <w:t>intermediario</w:t>
+      </w:r>
+      <w:r>
+        <w:rPr>
+          <w:rFonts w:ascii="Times New Roman" w:hAnsi="Times New Roman" w:cs="Times New Roman"/>
+          <w:sz w:val="24"/>
+        </w:rPr>
+        <w:t xml:space="preserve"> para poder procesar los mensajes que estén en espera.</w:t>
+      </w:r>
+    </w:p>
+    <w:p>
+      <w:pPr>
+        <w:spacing w:line="360" w:lineRule="auto"/>
+        <w:jc w:val="both"/>
+        <w:rPr>
+          <w:rFonts w:ascii="Times New Roman" w:hAnsi="Times New Roman" w:cs="Times New Roman"/>
+          <w:sz w:val="24"/>
+        </w:rPr>
+      </w:pPr>
+      <w:r>
+        <w:rPr>
+          <w:noProof/>
+          <w:lang w:eastAsia="es-CO"/>
+        </w:rPr>
         <w:lastRenderedPageBreak/>
-        <w:t>Para el servidor, se tiene un solo atributo que seria el buffer el cual será el comunicador para poder procesar los mensajes que estén en espera.</w:t>
-      </w:r>
-    </w:p>
-    <w:p>
-      <w:pPr>
-        <w:spacing w:line="360" w:lineRule="auto"/>
-        <w:jc w:val="both"/>
-        <w:rPr>
-          <w:rFonts w:ascii="Times New Roman" w:hAnsi="Times New Roman" w:cs="Times New Roman"/>
-          <w:sz w:val="24"/>
-        </w:rPr>
-      </w:pPr>
-      <w:r>
-        <w:rPr>
-          <w:noProof/>
-        </w:rPr>
         <w:drawing>
-          <wp:inline distT="0" distB="0" distL="0" distR="0" wp14:anchorId="67704026" wp14:editId="5E952380">
-            <wp:extent cx="3619500" cy="1532870"/>
-            <wp:effectExtent l="0" t="0" r="0" b="0"/>
-            <wp:docPr id="13" name="Imagen 13"/>
+          <wp:inline distT="0" distB="0" distL="0" distR="0" wp14:anchorId="7855FACE" wp14:editId="158398EA">
+            <wp:extent cx="4591050" cy="1990725"/>
+            <wp:effectExtent l="0" t="0" r="0" b="9525"/>
+            <wp:docPr id="3" name="Imagen 3"/>
             <wp:cNvGraphicFramePr>
               <a:graphicFrameLocks xmlns:a="http://schemas.openxmlformats.org/drawingml/2006/main" noChangeAspect="1"/>
             </wp:cNvGraphicFramePr>
@@ -1047,7 +1565,7 @@
                   <pic:spPr>
                     <a:xfrm>
                       <a:off x="0" y="0"/>
-                      <a:ext cx="3634172" cy="1539083"/>
+                      <a:ext cx="4591050" cy="1990725"/>
                     </a:xfrm>
                     <a:prstGeom prst="rect">
                       <a:avLst/>
@@ -1074,14 +1592,21 @@
           <w:rFonts w:ascii="Times New Roman" w:hAnsi="Times New Roman" w:cs="Times New Roman"/>
           <w:sz w:val="24"/>
         </w:rPr>
-        <w:t>En el método run se maneja con un ciclo que se ejecuta hasta que el método de sacar los mensajes del buffer y este se mantienen hasta que el método de sacar le avisa al servidor que ya no hay mas peticiones</w:t>
-      </w:r>
-      <w:r>
-        <w:rPr>
-          <w:rFonts w:ascii="Times New Roman" w:hAnsi="Times New Roman" w:cs="Times New Roman"/>
-          <w:sz w:val="24"/>
-        </w:rPr>
-        <w:t>. Finalmente, se termina el método usando el avisar para que el buffer ya no considere más a este servidor.</w:t>
+        <w:t xml:space="preserve">En el método run se maneja con un ciclo que se ejecuta hasta que el método de sacar los mensajes del buffer </w:t>
+      </w:r>
+      <w:r>
+        <w:rPr>
+          <w:rFonts w:ascii="Times New Roman" w:hAnsi="Times New Roman" w:cs="Times New Roman"/>
+          <w:sz w:val="24"/>
+        </w:rPr>
+        <w:t>indique que ya no hay clientes.</w:t>
+      </w:r>
+      <w:r>
+        <w:rPr>
+          <w:rFonts w:ascii="Times New Roman" w:hAnsi="Times New Roman" w:cs="Times New Roman"/>
+          <w:sz w:val="24"/>
+        </w:rPr>
+        <w:t xml:space="preserve"> Más información de este método se encuentra en la sección Buffer.</w:t>
       </w:r>
     </w:p>
     <w:p>
@@ -1096,6 +1621,7 @@
       <w:r>
         <w:rPr>
           <w:noProof/>
+          <w:lang w:eastAsia="es-CO"/>
         </w:rPr>
         <w:drawing>
           <wp:inline distT="0" distB="0" distL="0" distR="0" wp14:anchorId="4C6853DC" wp14:editId="7E62094D">
@@ -1150,62 +1676,66 @@
           <w:b/>
           <w:sz w:val="24"/>
         </w:rPr>
-        <w:t xml:space="preserve">El Buffer la clase que permite toda la concurrencia de los </w:t>
+        <w:t>Buffer</w:t>
+      </w:r>
+      <w:r>
+        <w:rPr>
+          <w:rFonts w:ascii="Times New Roman" w:hAnsi="Times New Roman" w:cs="Times New Roman"/>
+          <w:b/>
+          <w:sz w:val="24"/>
+        </w:rPr>
+        <w:t>:</w:t>
+      </w:r>
+    </w:p>
+    <w:p>
+      <w:pPr>
+        <w:spacing w:line="360" w:lineRule="auto"/>
+        <w:jc w:val="both"/>
+        <w:rPr>
+          <w:rFonts w:ascii="Times New Roman" w:hAnsi="Times New Roman" w:cs="Times New Roman"/>
+          <w:sz w:val="24"/>
+        </w:rPr>
+      </w:pPr>
+      <w:r>
+        <w:rPr>
+          <w:rFonts w:ascii="Times New Roman" w:hAnsi="Times New Roman" w:cs="Times New Roman"/>
+          <w:sz w:val="24"/>
+        </w:rPr>
+        <w:t xml:space="preserve">Los atributos de </w:t>
+      </w:r>
+      <w:r>
+        <w:rPr>
+          <w:rFonts w:ascii="Times New Roman" w:hAnsi="Times New Roman" w:cs="Times New Roman"/>
+          <w:sz w:val="24"/>
+        </w:rPr>
+        <w:t>esta clase son el n</w:t>
+      </w:r>
+      <w:r>
+        <w:rPr>
+          <w:rFonts w:ascii="Times New Roman" w:hAnsi="Times New Roman" w:cs="Times New Roman"/>
+          <w:sz w:val="24"/>
+        </w:rPr>
+        <w:t>ú</w:t>
+      </w:r>
+      <w:r>
+        <w:rPr>
+          <w:rFonts w:ascii="Times New Roman" w:hAnsi="Times New Roman" w:cs="Times New Roman"/>
+          <w:sz w:val="24"/>
+        </w:rPr>
+        <w:t xml:space="preserve">mero de clientes, la capacidad máxima de mensajes que puede almacenar el buffer y un </w:t>
       </w:r>
       <w:proofErr w:type="spellStart"/>
       <w:r>
         <w:rPr>
           <w:rFonts w:ascii="Times New Roman" w:hAnsi="Times New Roman" w:cs="Times New Roman"/>
-          <w:b/>
-          <w:sz w:val="24"/>
-        </w:rPr>
-        <w:t>threads</w:t>
+          <w:sz w:val="24"/>
+        </w:rPr>
+        <w:t>ArrayList</w:t>
       </w:r>
       <w:proofErr w:type="spellEnd"/>
       <w:r>
         <w:rPr>
           <w:rFonts w:ascii="Times New Roman" w:hAnsi="Times New Roman" w:cs="Times New Roman"/>
-          <w:b/>
-          <w:sz w:val="24"/>
-        </w:rPr>
-        <w:t>:</w:t>
-      </w:r>
-    </w:p>
-    <w:p>
-      <w:pPr>
-        <w:spacing w:line="360" w:lineRule="auto"/>
-        <w:jc w:val="both"/>
-        <w:rPr>
-          <w:rFonts w:ascii="Times New Roman" w:hAnsi="Times New Roman" w:cs="Times New Roman"/>
-          <w:sz w:val="24"/>
-        </w:rPr>
-      </w:pPr>
-      <w:r>
-        <w:rPr>
-          <w:rFonts w:ascii="Times New Roman" w:hAnsi="Times New Roman" w:cs="Times New Roman"/>
-          <w:sz w:val="24"/>
-        </w:rPr>
-        <w:t xml:space="preserve">Los atributos de </w:t>
-      </w:r>
-      <w:r>
-        <w:rPr>
-          <w:rFonts w:ascii="Times New Roman" w:hAnsi="Times New Roman" w:cs="Times New Roman"/>
-          <w:sz w:val="24"/>
-        </w:rPr>
-        <w:t xml:space="preserve">esta clase son principalmente el numero de clientes, la capacidad máxima de mensajes que puede almacenar el buffer y un </w:t>
-      </w:r>
-      <w:proofErr w:type="spellStart"/>
-      <w:r>
-        <w:rPr>
-          <w:rFonts w:ascii="Times New Roman" w:hAnsi="Times New Roman" w:cs="Times New Roman"/>
-          <w:sz w:val="24"/>
-        </w:rPr>
-        <w:t>ArrayList</w:t>
-      </w:r>
-      <w:proofErr w:type="spellEnd"/>
-      <w:r>
-        <w:rPr>
-          <w:rFonts w:ascii="Times New Roman" w:hAnsi="Times New Roman" w:cs="Times New Roman"/>
           <w:sz w:val="24"/>
         </w:rPr>
         <w:t xml:space="preserve"> para los mensajes del buffer.</w:t>
@@ -1223,6 +1753,7 @@
       <w:r>
         <w:rPr>
           <w:noProof/>
+          <w:lang w:eastAsia="es-CO"/>
         </w:rPr>
         <w:drawing>
           <wp:inline distT="0" distB="0" distL="0" distR="0" wp14:anchorId="13CD5297" wp14:editId="139397A0">
@@ -1275,15 +1806,85 @@
           <w:rFonts w:ascii="Times New Roman" w:hAnsi="Times New Roman" w:cs="Times New Roman"/>
           <w:sz w:val="24"/>
         </w:rPr>
+        <w:t>Primero se tiene el método que va</w:t>
+      </w:r>
+      <w:r>
+        <w:rPr>
+          <w:rFonts w:ascii="Times New Roman" w:hAnsi="Times New Roman" w:cs="Times New Roman"/>
+          <w:sz w:val="24"/>
+        </w:rPr>
+        <w:t>n</w:t>
+      </w:r>
+      <w:r>
+        <w:rPr>
+          <w:rFonts w:ascii="Times New Roman" w:hAnsi="Times New Roman" w:cs="Times New Roman"/>
+          <w:sz w:val="24"/>
+        </w:rPr>
+        <w:t xml:space="preserve"> a usar los servidores para procesar los mensajes</w:t>
+      </w:r>
+      <w:r>
+        <w:rPr>
+          <w:rFonts w:ascii="Times New Roman" w:hAnsi="Times New Roman" w:cs="Times New Roman"/>
+          <w:sz w:val="24"/>
+        </w:rPr>
+        <w:t>. E</w:t>
+      </w:r>
+      <w:r>
+        <w:rPr>
+          <w:rFonts w:ascii="Times New Roman" w:hAnsi="Times New Roman" w:cs="Times New Roman"/>
+          <w:sz w:val="24"/>
+        </w:rPr>
+        <w:t>s un método sincronizado</w:t>
+      </w:r>
+      <w:r>
+        <w:rPr>
+          <w:rFonts w:ascii="Times New Roman" w:hAnsi="Times New Roman" w:cs="Times New Roman"/>
+          <w:sz w:val="24"/>
+        </w:rPr>
+        <w:t>,</w:t>
+      </w:r>
+      <w:r>
+        <w:rPr>
+          <w:rFonts w:ascii="Times New Roman" w:hAnsi="Times New Roman" w:cs="Times New Roman"/>
+          <w:sz w:val="24"/>
+        </w:rPr>
+        <w:t xml:space="preserve"> </w:t>
+      </w:r>
+      <w:r>
+        <w:rPr>
+          <w:rFonts w:ascii="Times New Roman" w:hAnsi="Times New Roman" w:cs="Times New Roman"/>
+          <w:sz w:val="24"/>
+        </w:rPr>
+        <w:t xml:space="preserve">puesto que varios servidores intentarán utilizarlo de manera </w:t>
+      </w:r>
+      <w:r>
+        <w:rPr>
+          <w:rFonts w:ascii="Times New Roman" w:hAnsi="Times New Roman" w:cs="Times New Roman"/>
+          <w:sz w:val="24"/>
+        </w:rPr>
         <w:lastRenderedPageBreak/>
-        <w:t xml:space="preserve">Primero se tiene el método que va a usar los servidores para poder procesar los mensajes es un método sincronizado en caso de que exista varios servidores que vayan a utilizarlo. </w:t>
-      </w:r>
-      <w:r>
-        <w:rPr>
-          <w:rFonts w:ascii="Times New Roman" w:hAnsi="Times New Roman" w:cs="Times New Roman"/>
-          <w:sz w:val="24"/>
-        </w:rPr>
-        <w:t xml:space="preserve">Se valida que haya clientes esperando y luego mientras no haya mensajes se hace una espera con el método </w:t>
+        <w:t>simultánea</w:t>
+      </w:r>
+      <w:r>
+        <w:rPr>
+          <w:rFonts w:ascii="Times New Roman" w:hAnsi="Times New Roman" w:cs="Times New Roman"/>
+          <w:sz w:val="24"/>
+        </w:rPr>
+        <w:t xml:space="preserve">. </w:t>
+      </w:r>
+      <w:r>
+        <w:rPr>
+          <w:rFonts w:ascii="Times New Roman" w:hAnsi="Times New Roman" w:cs="Times New Roman"/>
+          <w:sz w:val="24"/>
+        </w:rPr>
+        <w:t>Se valida que haya clientes esperando y luego mientras no haya mensajes se ha</w:t>
+      </w:r>
+      <w:r>
+        <w:rPr>
+          <w:rFonts w:ascii="Times New Roman" w:hAnsi="Times New Roman" w:cs="Times New Roman"/>
+          <w:sz w:val="24"/>
+        </w:rPr>
+        <w:t xml:space="preserve">ce una espera con el método </w:t>
       </w:r>
       <w:proofErr w:type="spellStart"/>
       <w:r>
@@ -1299,7 +1900,65 @@
           <w:rFonts w:ascii="Times New Roman" w:hAnsi="Times New Roman" w:cs="Times New Roman"/>
           <w:sz w:val="24"/>
         </w:rPr>
-        <w:t xml:space="preserve"> si no han llegad mensajes. Cuando hay mensajes se quita el mensaje del buffer y se cambia con un método interno de la clase de este. Finalmente, </w:t>
+        <w:t xml:space="preserve">. Cuando hay mensajes se quita el mensaje del buffer y se </w:t>
+      </w:r>
+      <w:r>
+        <w:rPr>
+          <w:rFonts w:ascii="Times New Roman" w:hAnsi="Times New Roman" w:cs="Times New Roman"/>
+          <w:sz w:val="24"/>
+        </w:rPr>
+        <w:t>“responde”</w:t>
+      </w:r>
+      <w:r>
+        <w:rPr>
+          <w:rFonts w:ascii="Times New Roman" w:hAnsi="Times New Roman" w:cs="Times New Roman"/>
+          <w:sz w:val="24"/>
+        </w:rPr>
+        <w:t xml:space="preserve"> con </w:t>
+      </w:r>
+      <w:r>
+        <w:rPr>
+          <w:rFonts w:ascii="Times New Roman" w:hAnsi="Times New Roman" w:cs="Times New Roman"/>
+          <w:sz w:val="24"/>
+        </w:rPr>
+        <w:t xml:space="preserve">el método </w:t>
+      </w:r>
+      <w:proofErr w:type="gramStart"/>
+      <w:r>
+        <w:rPr>
+          <w:rFonts w:ascii="Times New Roman" w:hAnsi="Times New Roman" w:cs="Times New Roman"/>
+          <w:sz w:val="24"/>
+        </w:rPr>
+        <w:t>responder(</w:t>
+      </w:r>
+      <w:proofErr w:type="gramEnd"/>
+      <w:r>
+        <w:rPr>
+          <w:rFonts w:ascii="Times New Roman" w:hAnsi="Times New Roman" w:cs="Times New Roman"/>
+          <w:sz w:val="24"/>
+        </w:rPr>
+        <w:t>)</w:t>
+      </w:r>
+      <w:r>
+        <w:rPr>
+          <w:rFonts w:ascii="Times New Roman" w:hAnsi="Times New Roman" w:cs="Times New Roman"/>
+          <w:sz w:val="24"/>
+        </w:rPr>
+        <w:t xml:space="preserve"> de la clase </w:t>
+      </w:r>
+      <w:r>
+        <w:rPr>
+          <w:rFonts w:ascii="Times New Roman" w:hAnsi="Times New Roman" w:cs="Times New Roman"/>
+          <w:sz w:val="24"/>
+        </w:rPr>
+        <w:t>Mensaje</w:t>
+      </w:r>
+      <w:r>
+        <w:rPr>
+          <w:rFonts w:ascii="Times New Roman" w:hAnsi="Times New Roman" w:cs="Times New Roman"/>
+          <w:sz w:val="24"/>
+        </w:rPr>
+        <w:t xml:space="preserve">. Finalmente, </w:t>
       </w:r>
       <w:r>
         <w:rPr>
@@ -1327,35 +1986,14 @@
           <w:rFonts w:ascii="Times New Roman" w:hAnsi="Times New Roman" w:cs="Times New Roman"/>
           <w:sz w:val="24"/>
         </w:rPr>
-        <w:t xml:space="preserve"> se </w:t>
-      </w:r>
-      <w:r>
-        <w:rPr>
-          <w:rFonts w:ascii="Times New Roman" w:hAnsi="Times New Roman" w:cs="Times New Roman"/>
-          <w:sz w:val="24"/>
-        </w:rPr>
-        <w:t>les</w:t>
-      </w:r>
-      <w:r>
-        <w:rPr>
-          <w:rFonts w:ascii="Times New Roman" w:hAnsi="Times New Roman" w:cs="Times New Roman"/>
-          <w:sz w:val="24"/>
-        </w:rPr>
-        <w:t xml:space="preserve"> notifica sincronizadamente a los </w:t>
-      </w:r>
-      <w:r>
-        <w:rPr>
-          <w:rFonts w:ascii="Times New Roman" w:hAnsi="Times New Roman" w:cs="Times New Roman"/>
-          <w:sz w:val="24"/>
-        </w:rPr>
-        <w:t>clientes que</w:t>
-      </w:r>
-      <w:r>
-        <w:rPr>
-          <w:rFonts w:ascii="Times New Roman" w:hAnsi="Times New Roman" w:cs="Times New Roman"/>
-          <w:sz w:val="24"/>
-        </w:rPr>
-        <w:t xml:space="preserve"> revisen si su mensaje ya esta modificado con el </w:t>
+        <w:t xml:space="preserve"> </w:t>
+      </w:r>
+      <w:r>
+        <w:rPr>
+          <w:rFonts w:ascii="Times New Roman" w:hAnsi="Times New Roman" w:cs="Times New Roman"/>
+          <w:sz w:val="24"/>
+        </w:rPr>
+        <w:t xml:space="preserve">se hace un </w:t>
       </w:r>
       <w:proofErr w:type="spellStart"/>
       <w:r>
@@ -1363,7 +2001,7 @@
           <w:rFonts w:ascii="Times New Roman" w:hAnsi="Times New Roman" w:cs="Times New Roman"/>
           <w:sz w:val="24"/>
         </w:rPr>
-        <w:t>notifyall</w:t>
+        <w:t>notify</w:t>
       </w:r>
       <w:proofErr w:type="spellEnd"/>
       <w:r>
@@ -1371,6 +2009,13 @@
           <w:rFonts w:ascii="Times New Roman" w:hAnsi="Times New Roman" w:cs="Times New Roman"/>
           <w:sz w:val="24"/>
         </w:rPr>
+        <w:t xml:space="preserve"> sobre el objeto mensaje para que el Cliente que estaba esperando sobre éste pueda continuar su ejecución</w:t>
+      </w:r>
+      <w:r>
+        <w:rPr>
+          <w:rFonts w:ascii="Times New Roman" w:hAnsi="Times New Roman" w:cs="Times New Roman"/>
+          <w:sz w:val="24"/>
+        </w:rPr>
         <w:t xml:space="preserve">. </w:t>
       </w:r>
     </w:p>
@@ -1386,12 +2031,13 @@
       <w:r>
         <w:rPr>
           <w:noProof/>
+          <w:lang w:eastAsia="es-CO"/>
         </w:rPr>
         <w:drawing>
-          <wp:inline distT="0" distB="0" distL="0" distR="0" wp14:anchorId="7E1EF9E7" wp14:editId="3CA1725B">
-            <wp:extent cx="3876675" cy="2968188"/>
-            <wp:effectExtent l="0" t="0" r="0" b="3810"/>
-            <wp:docPr id="16" name="Imagen 16"/>
+          <wp:inline distT="0" distB="0" distL="0" distR="0" wp14:anchorId="49B8D2DA" wp14:editId="18D19B30">
+            <wp:extent cx="3581400" cy="3316392"/>
+            <wp:effectExtent l="0" t="0" r="0" b="0"/>
+            <wp:docPr id="4" name="Imagen 4"/>
             <wp:cNvGraphicFramePr>
               <a:graphicFrameLocks xmlns:a="http://schemas.openxmlformats.org/drawingml/2006/main" noChangeAspect="1"/>
             </wp:cNvGraphicFramePr>
@@ -1411,7 +2057,7 @@
                   <pic:spPr>
                     <a:xfrm>
                       <a:off x="0" y="0"/>
-                      <a:ext cx="3909580" cy="2993382"/>
+                      <a:ext cx="3583498" cy="3318335"/>
                     </a:xfrm>
                     <a:prstGeom prst="rect">
                       <a:avLst/>
@@ -1438,7 +2084,35 @@
           <w:rFonts w:ascii="Times New Roman" w:hAnsi="Times New Roman" w:cs="Times New Roman"/>
           <w:sz w:val="24"/>
         </w:rPr>
-        <w:t xml:space="preserve">Para el método colocar mensaje en el buffer de los clientes, primero se valida que se pueda ingresar el mensaje que se quiere encolar, si no es posible se hace la espera con el método </w:t>
+        <w:t>Para el método colocar</w:t>
+      </w:r>
+      <w:r>
+        <w:rPr>
+          <w:rFonts w:ascii="Times New Roman" w:hAnsi="Times New Roman" w:cs="Times New Roman"/>
+          <w:sz w:val="24"/>
+        </w:rPr>
+        <w:t>, el cual será utilizado por los Clientes</w:t>
+      </w:r>
+      <w:r>
+        <w:rPr>
+          <w:rFonts w:ascii="Times New Roman" w:hAnsi="Times New Roman" w:cs="Times New Roman"/>
+          <w:sz w:val="24"/>
+        </w:rPr>
+        <w:t>, primero se valida que se pueda ingresar el mensaje que se quiere encolar,</w:t>
+      </w:r>
+      <w:r>
+        <w:rPr>
+          <w:rFonts w:ascii="Times New Roman" w:hAnsi="Times New Roman" w:cs="Times New Roman"/>
+          <w:sz w:val="24"/>
+        </w:rPr>
+        <w:t xml:space="preserve"> revisando la capacidad actual con la capacidad máxima, y</w:t>
+      </w:r>
+      <w:r>
+        <w:rPr>
+          <w:rFonts w:ascii="Times New Roman" w:hAnsi="Times New Roman" w:cs="Times New Roman"/>
+          <w:sz w:val="24"/>
+        </w:rPr>
+        <w:t xml:space="preserve"> si no es posible se hace la espera con el método </w:t>
       </w:r>
       <w:proofErr w:type="spellStart"/>
       <w:r>
@@ -1454,14 +2128,42 @@
           <w:rFonts w:ascii="Times New Roman" w:hAnsi="Times New Roman" w:cs="Times New Roman"/>
           <w:sz w:val="24"/>
         </w:rPr>
-        <w:t xml:space="preserve">. Luego, </w:t>
-      </w:r>
-      <w:r>
-        <w:rPr>
-          <w:rFonts w:ascii="Times New Roman" w:hAnsi="Times New Roman" w:cs="Times New Roman"/>
-          <w:sz w:val="24"/>
-        </w:rPr>
-        <w:t xml:space="preserve">se agrega el mensaje al buffer cuando el </w:t>
+        <w:t xml:space="preserve">. </w:t>
+      </w:r>
+      <w:r>
+        <w:rPr>
+          <w:rFonts w:ascii="Times New Roman" w:hAnsi="Times New Roman" w:cs="Times New Roman"/>
+          <w:sz w:val="24"/>
+        </w:rPr>
+        <w:t>Se</w:t>
+      </w:r>
+      <w:r>
+        <w:rPr>
+          <w:rFonts w:ascii="Times New Roman" w:hAnsi="Times New Roman" w:cs="Times New Roman"/>
+          <w:sz w:val="24"/>
+        </w:rPr>
+        <w:t xml:space="preserve"> agrega</w:t>
+      </w:r>
+      <w:r>
+        <w:rPr>
+          <w:rFonts w:ascii="Times New Roman" w:hAnsi="Times New Roman" w:cs="Times New Roman"/>
+          <w:sz w:val="24"/>
+        </w:rPr>
+        <w:t xml:space="preserve"> el mensaje al buffer cuando la capacidad es menor a la capacidad máxima</w:t>
+      </w:r>
+      <w:r>
+        <w:rPr>
+          <w:rFonts w:ascii="Times New Roman" w:hAnsi="Times New Roman" w:cs="Times New Roman"/>
+          <w:sz w:val="24"/>
+        </w:rPr>
+        <w:t xml:space="preserve"> y se </w:t>
+      </w:r>
+      <w:r>
+        <w:rPr>
+          <w:rFonts w:ascii="Times New Roman" w:hAnsi="Times New Roman" w:cs="Times New Roman"/>
+          <w:sz w:val="24"/>
+        </w:rPr>
+        <w:t xml:space="preserve">ejecuta un </w:t>
       </w:r>
       <w:proofErr w:type="spellStart"/>
       <w:r>
@@ -1469,7 +2171,7 @@
           <w:rFonts w:ascii="Times New Roman" w:hAnsi="Times New Roman" w:cs="Times New Roman"/>
           <w:sz w:val="24"/>
         </w:rPr>
-        <w:t>yield</w:t>
+        <w:t>notifyAll</w:t>
       </w:r>
       <w:proofErr w:type="spellEnd"/>
       <w:r>
@@ -1477,7 +2179,7 @@
           <w:rFonts w:ascii="Times New Roman" w:hAnsi="Times New Roman" w:cs="Times New Roman"/>
           <w:sz w:val="24"/>
         </w:rPr>
-        <w:t xml:space="preserve"> o permite y se notifica a todos los que están esperando para que sigan con sus tareas una vez que se alteró el buffer. Luego se pone al método en espera sincronizadamente.</w:t>
+        <w:t xml:space="preserve"> para que los servidores puedan continuar sus tareas.</w:t>
       </w:r>
     </w:p>
     <w:p>
@@ -1492,12 +2194,13 @@
       <w:r>
         <w:rPr>
           <w:noProof/>
+          <w:lang w:eastAsia="es-CO"/>
         </w:rPr>
         <w:drawing>
-          <wp:inline distT="0" distB="0" distL="0" distR="0" wp14:anchorId="090401E1" wp14:editId="1A734B3D">
-            <wp:extent cx="2235039" cy="1609725"/>
-            <wp:effectExtent l="0" t="0" r="0" b="0"/>
-            <wp:docPr id="17" name="Imagen 17"/>
+          <wp:inline distT="0" distB="0" distL="0" distR="0" wp14:anchorId="7B4F4273" wp14:editId="2AB537C8">
+            <wp:extent cx="3581400" cy="1438275"/>
+            <wp:effectExtent l="0" t="0" r="0" b="9525"/>
+            <wp:docPr id="5" name="Imagen 5"/>
             <wp:cNvGraphicFramePr>
               <a:graphicFrameLocks xmlns:a="http://schemas.openxmlformats.org/drawingml/2006/main" noChangeAspect="1"/>
             </wp:cNvGraphicFramePr>
@@ -1517,7 +2220,7 @@
                   <pic:spPr>
                     <a:xfrm>
                       <a:off x="0" y="0"/>
-                      <a:ext cx="2262504" cy="1629506"/>
+                      <a:ext cx="3581400" cy="1438275"/>
                     </a:xfrm>
                     <a:prstGeom prst="rect">
                       <a:avLst/>
@@ -1545,7 +2248,21 @@
           <w:sz w:val="24"/>
         </w:rPr>
         <w:lastRenderedPageBreak/>
-        <w:t>Finalmente está el método de retirar los clientes el cual hace esta tarea disminuyendo en 1 el numero de clientes en el buffer y notificándole a los servidores si ya no hay clientes para que paren.</w:t>
+        <w:t>Finalmente está el método de retirar los clientes el cual hace esta tarea disminuyendo en 1 el numero de clientes en el buffer y notificándole a los servidores si ya no hay clientes para que</w:t>
+      </w:r>
+      <w:r>
+        <w:rPr>
+          <w:rFonts w:ascii="Times New Roman" w:hAnsi="Times New Roman" w:cs="Times New Roman"/>
+          <w:sz w:val="24"/>
+        </w:rPr>
+        <w:t xml:space="preserve"> puedan finalizar su ejecución</w:t>
+      </w:r>
+      <w:r>
+        <w:rPr>
+          <w:rFonts w:ascii="Times New Roman" w:hAnsi="Times New Roman" w:cs="Times New Roman"/>
+          <w:sz w:val="24"/>
+        </w:rPr>
+        <w:t>.</w:t>
       </w:r>
     </w:p>
     <w:p>
@@ -1560,6 +2277,7 @@
       <w:r>
         <w:rPr>
           <w:noProof/>
+          <w:lang w:eastAsia="es-CO"/>
         </w:rPr>
         <w:drawing>
           <wp:inline distT="0" distB="0" distL="0" distR="0" wp14:anchorId="35270BD5" wp14:editId="35FDB070">
@@ -1607,16 +2325,6 @@
           <w:sz w:val="24"/>
         </w:rPr>
       </w:pPr>
-    </w:p>
-    <w:p>
-      <w:pPr>
-        <w:spacing w:line="360" w:lineRule="auto"/>
-        <w:jc w:val="both"/>
-        <w:rPr>
-          <w:rFonts w:ascii="Times New Roman" w:hAnsi="Times New Roman" w:cs="Times New Roman"/>
-          <w:sz w:val="24"/>
-        </w:rPr>
-      </w:pPr>
       <w:r>
         <w:rPr>
           <w:rFonts w:ascii="Times New Roman" w:hAnsi="Times New Roman" w:cs="Times New Roman"/>
@@ -1640,15 +2348,13 @@
         </w:rPr>
         <w:t xml:space="preserve"> hacen concurrente el sistema y los </w:t>
       </w:r>
-      <w:proofErr w:type="spellStart"/>
-      <w:r>
-        <w:rPr>
-          <w:rFonts w:ascii="Times New Roman" w:hAnsi="Times New Roman" w:cs="Times New Roman"/>
-          <w:sz w:val="24"/>
-        </w:rPr>
-        <w:t>sysouts</w:t>
-      </w:r>
-      <w:proofErr w:type="spellEnd"/>
+      <w:r>
+        <w:rPr>
+          <w:rFonts w:ascii="Times New Roman" w:hAnsi="Times New Roman" w:cs="Times New Roman"/>
+          <w:sz w:val="24"/>
+        </w:rPr>
+        <w:t>mensajes en consola</w:t>
+      </w:r>
       <w:r>
         <w:rPr>
           <w:rFonts w:ascii="Times New Roman" w:hAnsi="Times New Roman" w:cs="Times New Roman"/>
@@ -1656,6 +2362,13 @@
         </w:rPr>
         <w:t xml:space="preserve"> sirven para evidenciar el funcionamiento.</w:t>
       </w:r>
+      <w:r>
+        <w:rPr>
+          <w:rFonts w:ascii="Times New Roman" w:hAnsi="Times New Roman" w:cs="Times New Roman"/>
+          <w:sz w:val="24"/>
+        </w:rPr>
+        <w:t xml:space="preserve"> Se muestra un ejemplo de los mensajes impresos con la configuración mostrada en la página 2 del documento.</w:t>
+      </w:r>
     </w:p>
     <w:p>
       <w:pPr>
@@ -1669,12 +2382,13 @@
       <w:r>
         <w:rPr>
           <w:noProof/>
+          <w:lang w:eastAsia="es-CO"/>
         </w:rPr>
         <w:drawing>
-          <wp:inline distT="0" distB="0" distL="0" distR="0" wp14:anchorId="7E774A94" wp14:editId="41751789">
-            <wp:extent cx="5391150" cy="4324350"/>
-            <wp:effectExtent l="0" t="0" r="0" b="0"/>
-            <wp:docPr id="19" name="Imagen 19"/>
+          <wp:inline distT="0" distB="0" distL="0" distR="0" wp14:anchorId="1A4F751F" wp14:editId="4ADE961D">
+            <wp:extent cx="3771900" cy="4514282"/>
+            <wp:effectExtent l="0" t="0" r="0" b="635"/>
+            <wp:docPr id="2" name="Imagen 2"/>
             <wp:cNvGraphicFramePr>
               <a:graphicFrameLocks xmlns:a="http://schemas.openxmlformats.org/drawingml/2006/main" noChangeAspect="1"/>
             </wp:cNvGraphicFramePr>
@@ -1694,7 +2408,7 @@
                   <pic:spPr>
                     <a:xfrm>
                       <a:off x="0" y="0"/>
-                      <a:ext cx="5391150" cy="4324350"/>
+                      <a:ext cx="3775619" cy="4518733"/>
                     </a:xfrm>
                     <a:prstGeom prst="rect">
                       <a:avLst/>
@@ -1706,11 +2420,10 @@
           </wp:inline>
         </w:drawing>
       </w:r>
-      <w:bookmarkStart w:id="0" w:name="_GoBack"/>
-      <w:bookmarkEnd w:id="0"/>
     </w:p>
     <w:sectPr>
       <w:headerReference w:type="default" r:id="rId22"/>
+      <w:footerReference w:type="default" r:id="rId23"/>
       <w:pgSz w:w="12240" w:h="15840"/>
       <w:pgMar w:top="1417" w:right="1701" w:bottom="1417" w:left="1701" w:header="708" w:footer="708" w:gutter="0"/>
       <w:cols w:space="708"/>
@@ -1721,7 +2434,7 @@
 </file>
 
 <file path=word/endnotes.xml><?xml version="1.0" encoding="utf-8"?>
-<w:endnotes xmlns:wpc="http://schemas.microsoft.com/office/word/2010/wordprocessingCanvas" xmlns:cx="http://schemas.microsoft.com/office/drawing/2014/chartex" xmlns:cx1="http://schemas.microsoft.com/office/drawing/2015/9/8/chartex" xmlns:cx2="http://schemas.microsoft.com/office/drawing/2015/10/21/chartex" xmlns:cx3="http://schemas.microsoft.com/office/drawing/2016/5/9/chartex" xmlns:cx4="http://schemas.microsoft.com/office/drawing/2016/5/10/chartex" xmlns:cx5="http://schemas.microsoft.com/office/drawing/2016/5/11/chartex" xmlns:cx6="http://schemas.microsoft.com/office/drawing/2016/5/12/chartex" xmlns:cx7="http://schemas.microsoft.com/office/drawing/2016/5/13/chartex" xmlns:cx8="http://schemas.microsoft.com/office/drawing/2016/5/14/chartex" xmlns:mc="http://schemas.openxmlformats.org/markup-compatibility/2006" xmlns:aink="http://schemas.microsoft.com/office/drawing/2016/ink" xmlns:am3d="http://schemas.microsoft.com/office/drawing/2017/model3d" xmlns:o="urn:schemas-microsoft-com:office:office" xmlns:r="http://schemas.openxmlformats.org/officeDocument/2006/relationships" xmlns:m="http://schemas.openxmlformats.org/officeDocument/2006/math" xmlns:v="urn:schemas-microsoft-com:vml" xmlns:wp14="http://schemas.microsoft.com/office/word/2010/wordprocessingDrawing" xmlns:wp="http://schemas.openxmlformats.org/drawingml/2006/wordprocessingDrawing" xmlns:w10="urn:schemas-microsoft-com:office:word" xmlns:w="http://schemas.openxmlformats.org/wordprocessingml/2006/main" xmlns:w14="http://schemas.microsoft.com/office/word/2010/wordml" xmlns:w15="http://schemas.microsoft.com/office/word/2012/wordml" xmlns:w16cid="http://schemas.microsoft.com/office/word/2016/wordml/cid" xmlns:w16se="http://schemas.microsoft.com/office/word/2015/wordml/symex" xmlns:wpg="http://schemas.microsoft.com/office/word/2010/wordprocessingGroup" xmlns:wpi="http://schemas.microsoft.com/office/word/2010/wordprocessingInk" xmlns:wne="http://schemas.microsoft.com/office/word/2006/wordml" xmlns:wps="http://schemas.microsoft.com/office/word/2010/wordprocessingShape" mc:Ignorable="w14 w15 w16se w16cid wp14">
+<w:endnotes xmlns:wpc="http://schemas.microsoft.com/office/word/2010/wordprocessingCanvas" xmlns:cx="http://schemas.microsoft.com/office/drawing/2014/chartex" xmlns:cx1="http://schemas.microsoft.com/office/drawing/2015/9/8/chartex" xmlns:mc="http://schemas.openxmlformats.org/markup-compatibility/2006" xmlns:o="urn:schemas-microsoft-com:office:office" xmlns:r="http://schemas.openxmlformats.org/officeDocument/2006/relationships" xmlns:m="http://schemas.openxmlformats.org/officeDocument/2006/math" xmlns:v="urn:schemas-microsoft-com:vml" xmlns:wp14="http://schemas.microsoft.com/office/word/2010/wordprocessingDrawing" xmlns:wp="http://schemas.openxmlformats.org/drawingml/2006/wordprocessingDrawing" xmlns:w10="urn:schemas-microsoft-com:office:word" xmlns:w="http://schemas.openxmlformats.org/wordprocessingml/2006/main" xmlns:w14="http://schemas.microsoft.com/office/word/2010/wordml" xmlns:w15="http://schemas.microsoft.com/office/word/2012/wordml" xmlns:w16se="http://schemas.microsoft.com/office/word/2015/wordml/symex" xmlns:wpg="http://schemas.microsoft.com/office/word/2010/wordprocessingGroup" xmlns:wpi="http://schemas.microsoft.com/office/word/2010/wordprocessingInk" xmlns:wne="http://schemas.microsoft.com/office/word/2006/wordml" xmlns:wps="http://schemas.microsoft.com/office/word/2010/wordprocessingShape" mc:Ignorable="w14 w15 w16se wp14">
   <w:endnote w:type="separator" w:id="-1">
     <w:p>
       <w:pPr>
@@ -1745,8 +2458,142 @@
 </w:endnotes>
 </file>
 
+<file path=word/footer1.xml><?xml version="1.0" encoding="utf-8"?>
+<w:ftr xmlns:wpc="http://schemas.microsoft.com/office/word/2010/wordprocessingCanvas" xmlns:cx="http://schemas.microsoft.com/office/drawing/2014/chartex" xmlns:cx1="http://schemas.microsoft.com/office/drawing/2015/9/8/chartex" xmlns:mc="http://schemas.openxmlformats.org/markup-compatibility/2006" xmlns:o="urn:schemas-microsoft-com:office:office" xmlns:r="http://schemas.openxmlformats.org/officeDocument/2006/relationships" xmlns:m="http://schemas.openxmlformats.org/officeDocument/2006/math" xmlns:v="urn:schemas-microsoft-com:vml" xmlns:wp14="http://schemas.microsoft.com/office/word/2010/wordprocessingDrawing" xmlns:wp="http://schemas.openxmlformats.org/drawingml/2006/wordprocessingDrawing" xmlns:w10="urn:schemas-microsoft-com:office:word" xmlns:w="http://schemas.openxmlformats.org/wordprocessingml/2006/main" xmlns:w14="http://schemas.microsoft.com/office/word/2010/wordml" xmlns:w15="http://schemas.microsoft.com/office/word/2012/wordml" xmlns:w16se="http://schemas.microsoft.com/office/word/2015/wordml/symex" xmlns:wpg="http://schemas.microsoft.com/office/word/2010/wordprocessingGroup" xmlns:wpi="http://schemas.microsoft.com/office/word/2010/wordprocessingInk" xmlns:wne="http://schemas.microsoft.com/office/word/2006/wordml" xmlns:wps="http://schemas.microsoft.com/office/word/2010/wordprocessingShape" mc:Ignorable="w14 w15 w16se wp14">
+  <w:sdt>
+    <w:sdtPr>
+      <w:id w:val="1407178116"/>
+      <w:docPartObj>
+        <w:docPartGallery w:val="Page Numbers (Bottom of Page)"/>
+        <w:docPartUnique/>
+      </w:docPartObj>
+    </w:sdtPr>
+    <w:sdtContent>
+      <w:sdt>
+        <w:sdtPr>
+          <w:id w:val="-1769616900"/>
+          <w:docPartObj>
+            <w:docPartGallery w:val="Page Numbers (Top of Page)"/>
+            <w:docPartUnique/>
+          </w:docPartObj>
+        </w:sdtPr>
+        <w:sdtContent>
+          <w:p>
+            <w:pPr>
+              <w:pStyle w:val="Piedepgina"/>
+              <w:jc w:val="right"/>
+            </w:pPr>
+            <w:r>
+              <w:rPr>
+                <w:lang w:val="es-ES"/>
+              </w:rPr>
+              <w:t xml:space="preserve">Página </w:t>
+            </w:r>
+            <w:r>
+              <w:rPr>
+                <w:b/>
+                <w:bCs/>
+                <w:sz w:val="24"/>
+                <w:szCs w:val="24"/>
+              </w:rPr>
+              <w:fldChar w:fldCharType="begin"/>
+            </w:r>
+            <w:r>
+              <w:rPr>
+                <w:b/>
+                <w:bCs/>
+              </w:rPr>
+              <w:instrText>PAGE</w:instrText>
+            </w:r>
+            <w:r>
+              <w:rPr>
+                <w:b/>
+                <w:bCs/>
+                <w:sz w:val="24"/>
+                <w:szCs w:val="24"/>
+              </w:rPr>
+              <w:fldChar w:fldCharType="separate"/>
+            </w:r>
+            <w:r>
+              <w:rPr>
+                <w:b/>
+                <w:bCs/>
+                <w:noProof/>
+              </w:rPr>
+              <w:t>5</w:t>
+            </w:r>
+            <w:r>
+              <w:rPr>
+                <w:b/>
+                <w:bCs/>
+                <w:sz w:val="24"/>
+                <w:szCs w:val="24"/>
+              </w:rPr>
+              <w:fldChar w:fldCharType="end"/>
+            </w:r>
+            <w:r>
+              <w:rPr>
+                <w:lang w:val="es-ES"/>
+              </w:rPr>
+              <w:t xml:space="preserve"> de </w:t>
+            </w:r>
+            <w:r>
+              <w:rPr>
+                <w:b/>
+                <w:bCs/>
+                <w:sz w:val="24"/>
+                <w:szCs w:val="24"/>
+              </w:rPr>
+              <w:fldChar w:fldCharType="begin"/>
+            </w:r>
+            <w:r>
+              <w:rPr>
+                <w:b/>
+                <w:bCs/>
+              </w:rPr>
+              <w:instrText>NUMPAGES</w:instrText>
+            </w:r>
+            <w:r>
+              <w:rPr>
+                <w:b/>
+                <w:bCs/>
+                <w:sz w:val="24"/>
+                <w:szCs w:val="24"/>
+              </w:rPr>
+              <w:fldChar w:fldCharType="separate"/>
+            </w:r>
+            <w:r>
+              <w:rPr>
+                <w:b/>
+                <w:bCs/>
+                <w:noProof/>
+              </w:rPr>
+              <w:t>7</w:t>
+            </w:r>
+            <w:r>
+              <w:rPr>
+                <w:b/>
+                <w:bCs/>
+                <w:sz w:val="24"/>
+                <w:szCs w:val="24"/>
+              </w:rPr>
+              <w:fldChar w:fldCharType="end"/>
+            </w:r>
+          </w:p>
+        </w:sdtContent>
+      </w:sdt>
+    </w:sdtContent>
+  </w:sdt>
+  <w:p>
+    <w:pPr>
+      <w:pStyle w:val="Piedepgina"/>
+    </w:pPr>
+  </w:p>
+</w:ftr>
+</file>
+
 <file path=word/footnotes.xml><?xml version="1.0" encoding="utf-8"?>
-<w:footnotes xmlns:wpc="http://schemas.microsoft.com/office/word/2010/wordprocessingCanvas" xmlns:cx="http://schemas.microsoft.com/office/drawing/2014/chartex" xmlns:cx1="http://schemas.microsoft.com/office/drawing/2015/9/8/chartex" xmlns:cx2="http://schemas.microsoft.com/office/drawing/2015/10/21/chartex" xmlns:cx3="http://schemas.microsoft.com/office/drawing/2016/5/9/chartex" xmlns:cx4="http://schemas.microsoft.com/office/drawing/2016/5/10/chartex" xmlns:cx5="http://schemas.microsoft.com/office/drawing/2016/5/11/chartex" xmlns:cx6="http://schemas.microsoft.com/office/drawing/2016/5/12/chartex" xmlns:cx7="http://schemas.microsoft.com/office/drawing/2016/5/13/chartex" xmlns:cx8="http://schemas.microsoft.com/office/drawing/2016/5/14/chartex" xmlns:mc="http://schemas.openxmlformats.org/markup-compatibility/2006" xmlns:aink="http://schemas.microsoft.com/office/drawing/2016/ink" xmlns:am3d="http://schemas.microsoft.com/office/drawing/2017/model3d" xmlns:o="urn:schemas-microsoft-com:office:office" xmlns:r="http://schemas.openxmlformats.org/officeDocument/2006/relationships" xmlns:m="http://schemas.openxmlformats.org/officeDocument/2006/math" xmlns:v="urn:schemas-microsoft-com:vml" xmlns:wp14="http://schemas.microsoft.com/office/word/2010/wordprocessingDrawing" xmlns:wp="http://schemas.openxmlformats.org/drawingml/2006/wordprocessingDrawing" xmlns:w10="urn:schemas-microsoft-com:office:word" xmlns:w="http://schemas.openxmlformats.org/wordprocessingml/2006/main" xmlns:w14="http://schemas.microsoft.com/office/word/2010/wordml" xmlns:w15="http://schemas.microsoft.com/office/word/2012/wordml" xmlns:w16cid="http://schemas.microsoft.com/office/word/2016/wordml/cid" xmlns:w16se="http://schemas.microsoft.com/office/word/2015/wordml/symex" xmlns:wpg="http://schemas.microsoft.com/office/word/2010/wordprocessingGroup" xmlns:wpi="http://schemas.microsoft.com/office/word/2010/wordprocessingInk" xmlns:wne="http://schemas.microsoft.com/office/word/2006/wordml" xmlns:wps="http://schemas.microsoft.com/office/word/2010/wordprocessingShape" mc:Ignorable="w14 w15 w16se w16cid wp14">
+<w:footnotes xmlns:wpc="http://schemas.microsoft.com/office/word/2010/wordprocessingCanvas" xmlns:cx="http://schemas.microsoft.com/office/drawing/2014/chartex" xmlns:cx1="http://schemas.microsoft.com/office/drawing/2015/9/8/chartex" xmlns:mc="http://schemas.openxmlformats.org/markup-compatibility/2006" xmlns:o="urn:schemas-microsoft-com:office:office" xmlns:r="http://schemas.openxmlformats.org/officeDocument/2006/relationships" xmlns:m="http://schemas.openxmlformats.org/officeDocument/2006/math" xmlns:v="urn:schemas-microsoft-com:vml" xmlns:wp14="http://schemas.microsoft.com/office/word/2010/wordprocessingDrawing" xmlns:wp="http://schemas.openxmlformats.org/drawingml/2006/wordprocessingDrawing" xmlns:w10="urn:schemas-microsoft-com:office:word" xmlns:w="http://schemas.openxmlformats.org/wordprocessingml/2006/main" xmlns:w14="http://schemas.microsoft.com/office/word/2010/wordml" xmlns:w15="http://schemas.microsoft.com/office/word/2012/wordml" xmlns:w16se="http://schemas.microsoft.com/office/word/2015/wordml/symex" xmlns:wpg="http://schemas.microsoft.com/office/word/2010/wordprocessingGroup" xmlns:wpi="http://schemas.microsoft.com/office/word/2010/wordprocessingInk" xmlns:wne="http://schemas.microsoft.com/office/word/2006/wordml" xmlns:wps="http://schemas.microsoft.com/office/word/2010/wordprocessingShape" mc:Ignorable="w14 w15 w16se wp14">
   <w:footnote w:type="separator" w:id="-1">
     <w:p>
       <w:pPr>
@@ -1771,7 +2618,7 @@
 </file>
 
 <file path=word/header1.xml><?xml version="1.0" encoding="utf-8"?>
-<w:hdr xmlns:wpc="http://schemas.microsoft.com/office/word/2010/wordprocessingCanvas" xmlns:cx="http://schemas.microsoft.com/office/drawing/2014/chartex" xmlns:cx1="http://schemas.microsoft.com/office/drawing/2015/9/8/chartex" xmlns:cx2="http://schemas.microsoft.com/office/drawing/2015/10/21/chartex" xmlns:cx3="http://schemas.microsoft.com/office/drawing/2016/5/9/chartex" xmlns:cx4="http://schemas.microsoft.com/office/drawing/2016/5/10/chartex" xmlns:cx5="http://schemas.microsoft.com/office/drawing/2016/5/11/chartex" xmlns:cx6="http://schemas.microsoft.com/office/drawing/2016/5/12/chartex" xmlns:cx7="http://schemas.microsoft.com/office/drawing/2016/5/13/chartex" xmlns:cx8="http://schemas.microsoft.com/office/drawing/2016/5/14/chartex" xmlns:mc="http://schemas.openxmlformats.org/markup-compatibility/2006" xmlns:aink="http://schemas.microsoft.com/office/drawing/2016/ink" xmlns:am3d="http://schemas.microsoft.com/office/drawing/2017/model3d" xmlns:o="urn:schemas-microsoft-com:office:office" xmlns:r="http://schemas.openxmlformats.org/officeDocument/2006/relationships" xmlns:m="http://schemas.openxmlformats.org/officeDocument/2006/math" xmlns:v="urn:schemas-microsoft-com:vml" xmlns:wp14="http://schemas.microsoft.com/office/word/2010/wordprocessingDrawing" xmlns:wp="http://schemas.openxmlformats.org/drawingml/2006/wordprocessingDrawing" xmlns:w10="urn:schemas-microsoft-com:office:word" xmlns:w="http://schemas.openxmlformats.org/wordprocessingml/2006/main" xmlns:w14="http://schemas.microsoft.com/office/word/2010/wordml" xmlns:w15="http://schemas.microsoft.com/office/word/2012/wordml" xmlns:w16cid="http://schemas.microsoft.com/office/word/2016/wordml/cid" xmlns:w16se="http://schemas.microsoft.com/office/word/2015/wordml/symex" xmlns:wpg="http://schemas.microsoft.com/office/word/2010/wordprocessingGroup" xmlns:wpi="http://schemas.microsoft.com/office/word/2010/wordprocessingInk" xmlns:wne="http://schemas.microsoft.com/office/word/2006/wordml" xmlns:wps="http://schemas.microsoft.com/office/word/2010/wordprocessingShape" mc:Ignorable="w14 w15 w16se w16cid wp14">
+<w:hdr xmlns:wpc="http://schemas.microsoft.com/office/word/2010/wordprocessingCanvas" xmlns:cx="http://schemas.microsoft.com/office/drawing/2014/chartex" xmlns:cx1="http://schemas.microsoft.com/office/drawing/2015/9/8/chartex" xmlns:mc="http://schemas.openxmlformats.org/markup-compatibility/2006" xmlns:o="urn:schemas-microsoft-com:office:office" xmlns:r="http://schemas.openxmlformats.org/officeDocument/2006/relationships" xmlns:m="http://schemas.openxmlformats.org/officeDocument/2006/math" xmlns:v="urn:schemas-microsoft-com:vml" xmlns:wp14="http://schemas.microsoft.com/office/word/2010/wordprocessingDrawing" xmlns:wp="http://schemas.openxmlformats.org/drawingml/2006/wordprocessingDrawing" xmlns:w10="urn:schemas-microsoft-com:office:word" xmlns:w="http://schemas.openxmlformats.org/wordprocessingml/2006/main" xmlns:w14="http://schemas.microsoft.com/office/word/2010/wordml" xmlns:w15="http://schemas.microsoft.com/office/word/2012/wordml" xmlns:w16se="http://schemas.microsoft.com/office/word/2015/wordml/symex" xmlns:wpg="http://schemas.microsoft.com/office/word/2010/wordprocessingGroup" xmlns:wpi="http://schemas.microsoft.com/office/word/2010/wordprocessingInk" xmlns:wne="http://schemas.microsoft.com/office/word/2006/wordml" xmlns:wps="http://schemas.microsoft.com/office/word/2010/wordprocessingShape" mc:Ignorable="w14 w15 w16se wp14">
   <w:p>
     <w:pPr>
       <w:pStyle w:val="Encabezado"/>
@@ -1798,7 +2645,7 @@
 </file>
 
 <file path=word/styles.xml><?xml version="1.0" encoding="utf-8"?>
-<w:styles xmlns:mc="http://schemas.openxmlformats.org/markup-compatibility/2006" xmlns:r="http://schemas.openxmlformats.org/officeDocument/2006/relationships" xmlns:w="http://schemas.openxmlformats.org/wordprocessingml/2006/main" xmlns:w14="http://schemas.microsoft.com/office/word/2010/wordml" xmlns:w15="http://schemas.microsoft.com/office/word/2012/wordml" xmlns:w16cid="http://schemas.microsoft.com/office/word/2016/wordml/cid" xmlns:w16se="http://schemas.microsoft.com/office/word/2015/wordml/symex" mc:Ignorable="w14 w15 w16se w16cid">
+<w:styles xmlns:mc="http://schemas.openxmlformats.org/markup-compatibility/2006" xmlns:r="http://schemas.openxmlformats.org/officeDocument/2006/relationships" xmlns:w="http://schemas.openxmlformats.org/wordprocessingml/2006/main" xmlns:w14="http://schemas.microsoft.com/office/word/2010/wordml" xmlns:w15="http://schemas.microsoft.com/office/word/2012/wordml" xmlns:w16se="http://schemas.microsoft.com/office/word/2015/wordml/symex" mc:Ignorable="w14 w15 w16se">
   <w:docDefaults>
     <w:rPrDefault>
       <w:rPr>
@@ -1814,7 +2661,7 @@
       </w:pPr>
     </w:pPrDefault>
   </w:docDefaults>
-  <w:latentStyles w:defLockedState="0" w:defUIPriority="99" w:defSemiHidden="0" w:defUnhideWhenUsed="0" w:defQFormat="0" w:count="375">
+  <w:latentStyles w:defLockedState="0" w:defUIPriority="99" w:defSemiHidden="0" w:defUnhideWhenUsed="0" w:defQFormat="0" w:count="371">
     <w:lsdException w:name="Normal" w:uiPriority="0" w:qFormat="1"/>
     <w:lsdException w:name="heading 1" w:uiPriority="9" w:qFormat="1"/>
     <w:lsdException w:name="heading 2" w:semiHidden="1" w:uiPriority="9" w:unhideWhenUsed="1" w:qFormat="1"/>
@@ -2186,10 +3033,6 @@
     <w:lsdException w:name="List Table 5 Dark Accent 6" w:uiPriority="50"/>
     <w:lsdException w:name="List Table 6 Colorful Accent 6" w:uiPriority="51"/>
     <w:lsdException w:name="List Table 7 Colorful Accent 6" w:uiPriority="52"/>
-    <w:lsdException w:name="Mention" w:semiHidden="1" w:unhideWhenUsed="1"/>
-    <w:lsdException w:name="Smart Hyperlink" w:semiHidden="1" w:unhideWhenUsed="1"/>
-    <w:lsdException w:name="Hashtag" w:semiHidden="1" w:unhideWhenUsed="1"/>
-    <w:lsdException w:name="Unresolved Mention" w:semiHidden="1" w:unhideWhenUsed="1"/>
   </w:latentStyles>
   <w:style w:type="paragraph" w:default="1" w:styleId="Normal">
     <w:name w:val="Normal"/>
@@ -2569,7 +3412,7 @@
 </file>
 
 <file path=customXml/itemProps1.xml><?xml version="1.0" encoding="utf-8"?>
-<ds:datastoreItem xmlns:ds="http://schemas.openxmlformats.org/officeDocument/2006/customXml" ds:itemID="{4209256E-C8F1-4E7F-8AB7-FEBE8AEB49A0}">
+<ds:datastoreItem xmlns:ds="http://schemas.openxmlformats.org/officeDocument/2006/customXml" ds:itemID="{5D38B63F-968A-4A49-AD5E-330667E7F75E}">
   <ds:schemaRefs>
     <ds:schemaRef ds:uri="http://schemas.openxmlformats.org/officeDocument/2006/bibliography"/>
   </ds:schemaRefs>

</xml_diff>

<commit_message>
documento revisado y programa corriendo, listo para la entrega
</commit_message>
<xml_diff>
--- a/Caso1/data/Diseño y funcionamiento.docx
+++ b/Caso1/data/Diseño y funcionamiento.docx
@@ -1,6 +1,6 @@
 
 <file path=word/document.xml><?xml version="1.0" encoding="utf-8"?>
-<w:document xmlns:wpc="http://schemas.microsoft.com/office/word/2010/wordprocessingCanvas" xmlns:cx="http://schemas.microsoft.com/office/drawing/2014/chartex" xmlns:cx1="http://schemas.microsoft.com/office/drawing/2015/9/8/chartex" xmlns:mc="http://schemas.openxmlformats.org/markup-compatibility/2006" xmlns:o="urn:schemas-microsoft-com:office:office" xmlns:r="http://schemas.openxmlformats.org/officeDocument/2006/relationships" xmlns:m="http://schemas.openxmlformats.org/officeDocument/2006/math" xmlns:v="urn:schemas-microsoft-com:vml" xmlns:wp14="http://schemas.microsoft.com/office/word/2010/wordprocessingDrawing" xmlns:wp="http://schemas.openxmlformats.org/drawingml/2006/wordprocessingDrawing" xmlns:w10="urn:schemas-microsoft-com:office:word" xmlns:w="http://schemas.openxmlformats.org/wordprocessingml/2006/main" xmlns:w14="http://schemas.microsoft.com/office/word/2010/wordml" xmlns:w15="http://schemas.microsoft.com/office/word/2012/wordml" xmlns:w16se="http://schemas.microsoft.com/office/word/2015/wordml/symex" xmlns:wpg="http://schemas.microsoft.com/office/word/2010/wordprocessingGroup" xmlns:wpi="http://schemas.microsoft.com/office/word/2010/wordprocessingInk" xmlns:wne="http://schemas.microsoft.com/office/word/2006/wordml" xmlns:wps="http://schemas.microsoft.com/office/word/2010/wordprocessingShape" mc:Ignorable="w14 w15 w16se wp14">
+<w:document xmlns:wpc="http://schemas.microsoft.com/office/word/2010/wordprocessingCanvas" xmlns:mc="http://schemas.openxmlformats.org/markup-compatibility/2006" xmlns:o="urn:schemas-microsoft-com:office:office" xmlns:r="http://schemas.openxmlformats.org/officeDocument/2006/relationships" xmlns:m="http://schemas.openxmlformats.org/officeDocument/2006/math" xmlns:v="urn:schemas-microsoft-com:vml" xmlns:wp14="http://schemas.microsoft.com/office/word/2010/wordprocessingDrawing" xmlns:wp="http://schemas.openxmlformats.org/drawingml/2006/wordprocessingDrawing" xmlns:w10="urn:schemas-microsoft-com:office:word" xmlns:w="http://schemas.openxmlformats.org/wordprocessingml/2006/main" xmlns:w14="http://schemas.microsoft.com/office/word/2010/wordml" xmlns:w15="http://schemas.microsoft.com/office/word/2012/wordml" xmlns:wpg="http://schemas.microsoft.com/office/word/2010/wordprocessingGroup" xmlns:wpi="http://schemas.microsoft.com/office/word/2010/wordprocessingInk" xmlns:wne="http://schemas.microsoft.com/office/word/2006/wordml" xmlns:wps="http://schemas.microsoft.com/office/word/2010/wordprocessingShape" mc:Ignorable="w14 w15 wp14">
   <w:body>
     <w:p>
       <w:pPr>
@@ -203,21 +203,7 @@
           <w:rFonts w:ascii="Times New Roman" w:hAnsi="Times New Roman" w:cs="Times New Roman"/>
           <w:sz w:val="24"/>
         </w:rPr>
-        <w:t xml:space="preserve">ser el intermediario </w:t>
-      </w:r>
-      <w:r>
-        <w:rPr>
-          <w:rFonts w:ascii="Times New Roman" w:hAnsi="Times New Roman" w:cs="Times New Roman"/>
-          <w:sz w:val="24"/>
-        </w:rPr>
-        <w:t>entre el cliente y el servidor</w:t>
-      </w:r>
-      <w:r>
-        <w:rPr>
-          <w:rFonts w:ascii="Times New Roman" w:hAnsi="Times New Roman" w:cs="Times New Roman"/>
-          <w:sz w:val="24"/>
-        </w:rPr>
-        <w:t xml:space="preserve">. En el Buffer, los clientes ingresan mensajes (método </w:t>
+        <w:t xml:space="preserve">ser el intermediario entre el cliente y el servidor. En el Buffer, los clientes ingresan mensajes (método </w:t>
       </w:r>
       <w:proofErr w:type="gramStart"/>
       <w:r>
@@ -1048,7 +1034,6 @@
           <w:noProof/>
           <w:lang w:eastAsia="es-CO"/>
         </w:rPr>
-        <w:lastRenderedPageBreak/>
         <w:drawing>
           <wp:inline distT="0" distB="0" distL="0" distR="0" wp14:anchorId="7F20EFB8" wp14:editId="634AAB13">
             <wp:extent cx="3952875" cy="1903520"/>
@@ -1206,8 +1191,6 @@
         </w:rPr>
         <w:t>() sobre dicho mensaje</w:t>
       </w:r>
-      <w:bookmarkStart w:id="0" w:name="_GoBack"/>
-      <w:bookmarkEnd w:id="0"/>
       <w:r>
         <w:rPr>
           <w:rFonts w:ascii="Times New Roman" w:hAnsi="Times New Roman" w:cs="Times New Roman"/>
@@ -1540,7 +1523,6 @@
           <w:noProof/>
           <w:lang w:eastAsia="es-CO"/>
         </w:rPr>
-        <w:lastRenderedPageBreak/>
         <w:drawing>
           <wp:inline distT="0" distB="0" distL="0" distR="0" wp14:anchorId="7855FACE" wp14:editId="158398EA">
             <wp:extent cx="4591050" cy="1990725"/>
@@ -1855,15 +1837,7 @@
           <w:rFonts w:ascii="Times New Roman" w:hAnsi="Times New Roman" w:cs="Times New Roman"/>
           <w:sz w:val="24"/>
         </w:rPr>
-        <w:t xml:space="preserve">puesto que varios servidores intentarán utilizarlo de manera </w:t>
-      </w:r>
-      <w:r>
-        <w:rPr>
-          <w:rFonts w:ascii="Times New Roman" w:hAnsi="Times New Roman" w:cs="Times New Roman"/>
-          <w:sz w:val="24"/>
-        </w:rPr>
-        <w:lastRenderedPageBreak/>
-        <w:t>simultánea</w:t>
+        <w:t>puesto que varios servidores intentarán utilizarlo de manera simultánea</w:t>
       </w:r>
       <w:r>
         <w:rPr>
@@ -2247,7 +2221,6 @@
           <w:rFonts w:ascii="Times New Roman" w:hAnsi="Times New Roman" w:cs="Times New Roman"/>
           <w:sz w:val="24"/>
         </w:rPr>
-        <w:lastRenderedPageBreak/>
         <w:t>Finalmente está el método de retirar los clientes el cual hace esta tarea disminuyendo en 1 el numero de clientes en el buffer y notificándole a los servidores si ya no hay clientes para que</w:t>
       </w:r>
       <w:r>
@@ -2367,7 +2340,35 @@
           <w:rFonts w:ascii="Times New Roman" w:hAnsi="Times New Roman" w:cs="Times New Roman"/>
           <w:sz w:val="24"/>
         </w:rPr>
-        <w:t xml:space="preserve"> Se muestra un ejemplo de los mensajes impresos con la configuración mostrada en la página 2 del documento.</w:t>
+        <w:t xml:space="preserve"> Se muestra un ejemplo de los mensajes impresos con la configuración mostrada en la página 2 documento</w:t>
+      </w:r>
+      <w:r>
+        <w:rPr>
+          <w:rFonts w:ascii="Times New Roman" w:hAnsi="Times New Roman" w:cs="Times New Roman"/>
+          <w:sz w:val="24"/>
+        </w:rPr>
+        <w:t xml:space="preserve"> </w:t>
+      </w:r>
+      <w:r>
+        <w:rPr>
+          <w:rFonts w:ascii="Times New Roman" w:hAnsi="Times New Roman" w:cs="Times New Roman"/>
+          <w:sz w:val="24"/>
+        </w:rPr>
+        <w:t>definida</w:t>
+      </w:r>
+      <w:r>
+        <w:rPr>
+          <w:rFonts w:ascii="Times New Roman" w:hAnsi="Times New Roman" w:cs="Times New Roman"/>
+          <w:sz w:val="24"/>
+        </w:rPr>
+        <w:t xml:space="preserve"> en el archivo de propiedades.txt</w:t>
+      </w:r>
+      <w:r>
+        <w:rPr>
+          <w:rFonts w:ascii="Times New Roman" w:hAnsi="Times New Roman" w:cs="Times New Roman"/>
+          <w:sz w:val="24"/>
+        </w:rPr>
+        <w:t>.</w:t>
       </w:r>
     </w:p>
     <w:p>
@@ -2420,6 +2421,8 @@
           </wp:inline>
         </w:drawing>
       </w:r>
+      <w:bookmarkStart w:id="0" w:name="_GoBack"/>
+      <w:bookmarkEnd w:id="0"/>
     </w:p>
     <w:sectPr>
       <w:headerReference w:type="default" r:id="rId22"/>
@@ -2434,7 +2437,7 @@
 </file>
 
 <file path=word/endnotes.xml><?xml version="1.0" encoding="utf-8"?>
-<w:endnotes xmlns:wpc="http://schemas.microsoft.com/office/word/2010/wordprocessingCanvas" xmlns:cx="http://schemas.microsoft.com/office/drawing/2014/chartex" xmlns:cx1="http://schemas.microsoft.com/office/drawing/2015/9/8/chartex" xmlns:mc="http://schemas.openxmlformats.org/markup-compatibility/2006" xmlns:o="urn:schemas-microsoft-com:office:office" xmlns:r="http://schemas.openxmlformats.org/officeDocument/2006/relationships" xmlns:m="http://schemas.openxmlformats.org/officeDocument/2006/math" xmlns:v="urn:schemas-microsoft-com:vml" xmlns:wp14="http://schemas.microsoft.com/office/word/2010/wordprocessingDrawing" xmlns:wp="http://schemas.openxmlformats.org/drawingml/2006/wordprocessingDrawing" xmlns:w10="urn:schemas-microsoft-com:office:word" xmlns:w="http://schemas.openxmlformats.org/wordprocessingml/2006/main" xmlns:w14="http://schemas.microsoft.com/office/word/2010/wordml" xmlns:w15="http://schemas.microsoft.com/office/word/2012/wordml" xmlns:w16se="http://schemas.microsoft.com/office/word/2015/wordml/symex" xmlns:wpg="http://schemas.microsoft.com/office/word/2010/wordprocessingGroup" xmlns:wpi="http://schemas.microsoft.com/office/word/2010/wordprocessingInk" xmlns:wne="http://schemas.microsoft.com/office/word/2006/wordml" xmlns:wps="http://schemas.microsoft.com/office/word/2010/wordprocessingShape" mc:Ignorable="w14 w15 w16se wp14">
+<w:endnotes xmlns:wpc="http://schemas.microsoft.com/office/word/2010/wordprocessingCanvas" xmlns:mc="http://schemas.openxmlformats.org/markup-compatibility/2006" xmlns:o="urn:schemas-microsoft-com:office:office" xmlns:r="http://schemas.openxmlformats.org/officeDocument/2006/relationships" xmlns:m="http://schemas.openxmlformats.org/officeDocument/2006/math" xmlns:v="urn:schemas-microsoft-com:vml" xmlns:wp14="http://schemas.microsoft.com/office/word/2010/wordprocessingDrawing" xmlns:wp="http://schemas.openxmlformats.org/drawingml/2006/wordprocessingDrawing" xmlns:w10="urn:schemas-microsoft-com:office:word" xmlns:w="http://schemas.openxmlformats.org/wordprocessingml/2006/main" xmlns:w14="http://schemas.microsoft.com/office/word/2010/wordml" xmlns:w15="http://schemas.microsoft.com/office/word/2012/wordml" xmlns:wpg="http://schemas.microsoft.com/office/word/2010/wordprocessingGroup" xmlns:wpi="http://schemas.microsoft.com/office/word/2010/wordprocessingInk" xmlns:wne="http://schemas.microsoft.com/office/word/2006/wordml" xmlns:wps="http://schemas.microsoft.com/office/word/2010/wordprocessingShape" mc:Ignorable="w14 w15 wp14">
   <w:endnote w:type="separator" w:id="-1">
     <w:p>
       <w:pPr>
@@ -2459,7 +2462,7 @@
 </file>
 
 <file path=word/footer1.xml><?xml version="1.0" encoding="utf-8"?>
-<w:ftr xmlns:wpc="http://schemas.microsoft.com/office/word/2010/wordprocessingCanvas" xmlns:cx="http://schemas.microsoft.com/office/drawing/2014/chartex" xmlns:cx1="http://schemas.microsoft.com/office/drawing/2015/9/8/chartex" xmlns:mc="http://schemas.openxmlformats.org/markup-compatibility/2006" xmlns:o="urn:schemas-microsoft-com:office:office" xmlns:r="http://schemas.openxmlformats.org/officeDocument/2006/relationships" xmlns:m="http://schemas.openxmlformats.org/officeDocument/2006/math" xmlns:v="urn:schemas-microsoft-com:vml" xmlns:wp14="http://schemas.microsoft.com/office/word/2010/wordprocessingDrawing" xmlns:wp="http://schemas.openxmlformats.org/drawingml/2006/wordprocessingDrawing" xmlns:w10="urn:schemas-microsoft-com:office:word" xmlns:w="http://schemas.openxmlformats.org/wordprocessingml/2006/main" xmlns:w14="http://schemas.microsoft.com/office/word/2010/wordml" xmlns:w15="http://schemas.microsoft.com/office/word/2012/wordml" xmlns:w16se="http://schemas.microsoft.com/office/word/2015/wordml/symex" xmlns:wpg="http://schemas.microsoft.com/office/word/2010/wordprocessingGroup" xmlns:wpi="http://schemas.microsoft.com/office/word/2010/wordprocessingInk" xmlns:wne="http://schemas.microsoft.com/office/word/2006/wordml" xmlns:wps="http://schemas.microsoft.com/office/word/2010/wordprocessingShape" mc:Ignorable="w14 w15 w16se wp14">
+<w:ftr xmlns:wpc="http://schemas.microsoft.com/office/word/2010/wordprocessingCanvas" xmlns:mc="http://schemas.openxmlformats.org/markup-compatibility/2006" xmlns:o="urn:schemas-microsoft-com:office:office" xmlns:r="http://schemas.openxmlformats.org/officeDocument/2006/relationships" xmlns:m="http://schemas.openxmlformats.org/officeDocument/2006/math" xmlns:v="urn:schemas-microsoft-com:vml" xmlns:wp14="http://schemas.microsoft.com/office/word/2010/wordprocessingDrawing" xmlns:wp="http://schemas.openxmlformats.org/drawingml/2006/wordprocessingDrawing" xmlns:w10="urn:schemas-microsoft-com:office:word" xmlns:w="http://schemas.openxmlformats.org/wordprocessingml/2006/main" xmlns:w14="http://schemas.microsoft.com/office/word/2010/wordml" xmlns:w15="http://schemas.microsoft.com/office/word/2012/wordml" xmlns:wpg="http://schemas.microsoft.com/office/word/2010/wordprocessingGroup" xmlns:wpi="http://schemas.microsoft.com/office/word/2010/wordprocessingInk" xmlns:wne="http://schemas.microsoft.com/office/word/2006/wordml" xmlns:wps="http://schemas.microsoft.com/office/word/2010/wordprocessingShape" mc:Ignorable="w14 w15 wp14">
   <w:sdt>
     <w:sdtPr>
       <w:id w:val="1407178116"/>
@@ -2468,6 +2471,7 @@
         <w:docPartUnique/>
       </w:docPartObj>
     </w:sdtPr>
+    <w:sdtEndPr/>
     <w:sdtContent>
       <w:sdt>
         <w:sdtPr>
@@ -2477,6 +2481,7 @@
             <w:docPartUnique/>
           </w:docPartObj>
         </w:sdtPr>
+        <w:sdtEndPr/>
         <w:sdtContent>
           <w:p>
             <w:pPr>
@@ -2520,7 +2525,7 @@
                 <w:bCs/>
                 <w:noProof/>
               </w:rPr>
-              <w:t>5</w:t>
+              <w:t>6</w:t>
             </w:r>
             <w:r>
               <w:rPr>
@@ -2593,7 +2598,7 @@
 </file>
 
 <file path=word/footnotes.xml><?xml version="1.0" encoding="utf-8"?>
-<w:footnotes xmlns:wpc="http://schemas.microsoft.com/office/word/2010/wordprocessingCanvas" xmlns:cx="http://schemas.microsoft.com/office/drawing/2014/chartex" xmlns:cx1="http://schemas.microsoft.com/office/drawing/2015/9/8/chartex" xmlns:mc="http://schemas.openxmlformats.org/markup-compatibility/2006" xmlns:o="urn:schemas-microsoft-com:office:office" xmlns:r="http://schemas.openxmlformats.org/officeDocument/2006/relationships" xmlns:m="http://schemas.openxmlformats.org/officeDocument/2006/math" xmlns:v="urn:schemas-microsoft-com:vml" xmlns:wp14="http://schemas.microsoft.com/office/word/2010/wordprocessingDrawing" xmlns:wp="http://schemas.openxmlformats.org/drawingml/2006/wordprocessingDrawing" xmlns:w10="urn:schemas-microsoft-com:office:word" xmlns:w="http://schemas.openxmlformats.org/wordprocessingml/2006/main" xmlns:w14="http://schemas.microsoft.com/office/word/2010/wordml" xmlns:w15="http://schemas.microsoft.com/office/word/2012/wordml" xmlns:w16se="http://schemas.microsoft.com/office/word/2015/wordml/symex" xmlns:wpg="http://schemas.microsoft.com/office/word/2010/wordprocessingGroup" xmlns:wpi="http://schemas.microsoft.com/office/word/2010/wordprocessingInk" xmlns:wne="http://schemas.microsoft.com/office/word/2006/wordml" xmlns:wps="http://schemas.microsoft.com/office/word/2010/wordprocessingShape" mc:Ignorable="w14 w15 w16se wp14">
+<w:footnotes xmlns:wpc="http://schemas.microsoft.com/office/word/2010/wordprocessingCanvas" xmlns:mc="http://schemas.openxmlformats.org/markup-compatibility/2006" xmlns:o="urn:schemas-microsoft-com:office:office" xmlns:r="http://schemas.openxmlformats.org/officeDocument/2006/relationships" xmlns:m="http://schemas.openxmlformats.org/officeDocument/2006/math" xmlns:v="urn:schemas-microsoft-com:vml" xmlns:wp14="http://schemas.microsoft.com/office/word/2010/wordprocessingDrawing" xmlns:wp="http://schemas.openxmlformats.org/drawingml/2006/wordprocessingDrawing" xmlns:w10="urn:schemas-microsoft-com:office:word" xmlns:w="http://schemas.openxmlformats.org/wordprocessingml/2006/main" xmlns:w14="http://schemas.microsoft.com/office/word/2010/wordml" xmlns:w15="http://schemas.microsoft.com/office/word/2012/wordml" xmlns:wpg="http://schemas.microsoft.com/office/word/2010/wordprocessingGroup" xmlns:wpi="http://schemas.microsoft.com/office/word/2010/wordprocessingInk" xmlns:wne="http://schemas.microsoft.com/office/word/2006/wordml" xmlns:wps="http://schemas.microsoft.com/office/word/2010/wordprocessingShape" mc:Ignorable="w14 w15 wp14">
   <w:footnote w:type="separator" w:id="-1">
     <w:p>
       <w:pPr>
@@ -2618,7 +2623,7 @@
 </file>
 
 <file path=word/header1.xml><?xml version="1.0" encoding="utf-8"?>
-<w:hdr xmlns:wpc="http://schemas.microsoft.com/office/word/2010/wordprocessingCanvas" xmlns:cx="http://schemas.microsoft.com/office/drawing/2014/chartex" xmlns:cx1="http://schemas.microsoft.com/office/drawing/2015/9/8/chartex" xmlns:mc="http://schemas.openxmlformats.org/markup-compatibility/2006" xmlns:o="urn:schemas-microsoft-com:office:office" xmlns:r="http://schemas.openxmlformats.org/officeDocument/2006/relationships" xmlns:m="http://schemas.openxmlformats.org/officeDocument/2006/math" xmlns:v="urn:schemas-microsoft-com:vml" xmlns:wp14="http://schemas.microsoft.com/office/word/2010/wordprocessingDrawing" xmlns:wp="http://schemas.openxmlformats.org/drawingml/2006/wordprocessingDrawing" xmlns:w10="urn:schemas-microsoft-com:office:word" xmlns:w="http://schemas.openxmlformats.org/wordprocessingml/2006/main" xmlns:w14="http://schemas.microsoft.com/office/word/2010/wordml" xmlns:w15="http://schemas.microsoft.com/office/word/2012/wordml" xmlns:w16se="http://schemas.microsoft.com/office/word/2015/wordml/symex" xmlns:wpg="http://schemas.microsoft.com/office/word/2010/wordprocessingGroup" xmlns:wpi="http://schemas.microsoft.com/office/word/2010/wordprocessingInk" xmlns:wne="http://schemas.microsoft.com/office/word/2006/wordml" xmlns:wps="http://schemas.microsoft.com/office/word/2010/wordprocessingShape" mc:Ignorable="w14 w15 w16se wp14">
+<w:hdr xmlns:wpc="http://schemas.microsoft.com/office/word/2010/wordprocessingCanvas" xmlns:mc="http://schemas.openxmlformats.org/markup-compatibility/2006" xmlns:o="urn:schemas-microsoft-com:office:office" xmlns:r="http://schemas.openxmlformats.org/officeDocument/2006/relationships" xmlns:m="http://schemas.openxmlformats.org/officeDocument/2006/math" xmlns:v="urn:schemas-microsoft-com:vml" xmlns:wp14="http://schemas.microsoft.com/office/word/2010/wordprocessingDrawing" xmlns:wp="http://schemas.openxmlformats.org/drawingml/2006/wordprocessingDrawing" xmlns:w10="urn:schemas-microsoft-com:office:word" xmlns:w="http://schemas.openxmlformats.org/wordprocessingml/2006/main" xmlns:w14="http://schemas.microsoft.com/office/word/2010/wordml" xmlns:w15="http://schemas.microsoft.com/office/word/2012/wordml" xmlns:wpg="http://schemas.microsoft.com/office/word/2010/wordprocessingGroup" xmlns:wpi="http://schemas.microsoft.com/office/word/2010/wordprocessingInk" xmlns:wne="http://schemas.microsoft.com/office/word/2006/wordml" xmlns:wps="http://schemas.microsoft.com/office/word/2010/wordprocessingShape" mc:Ignorable="w14 w15 wp14">
   <w:p>
     <w:pPr>
       <w:pStyle w:val="Encabezado"/>
@@ -2645,7 +2650,7 @@
 </file>
 
 <file path=word/styles.xml><?xml version="1.0" encoding="utf-8"?>
-<w:styles xmlns:mc="http://schemas.openxmlformats.org/markup-compatibility/2006" xmlns:r="http://schemas.openxmlformats.org/officeDocument/2006/relationships" xmlns:w="http://schemas.openxmlformats.org/wordprocessingml/2006/main" xmlns:w14="http://schemas.microsoft.com/office/word/2010/wordml" xmlns:w15="http://schemas.microsoft.com/office/word/2012/wordml" xmlns:w16se="http://schemas.microsoft.com/office/word/2015/wordml/symex" mc:Ignorable="w14 w15 w16se">
+<w:styles xmlns:mc="http://schemas.openxmlformats.org/markup-compatibility/2006" xmlns:r="http://schemas.openxmlformats.org/officeDocument/2006/relationships" xmlns:w="http://schemas.openxmlformats.org/wordprocessingml/2006/main" xmlns:w14="http://schemas.microsoft.com/office/word/2010/wordml" xmlns:w15="http://schemas.microsoft.com/office/word/2012/wordml" mc:Ignorable="w14 w15">
   <w:docDefaults>
     <w:rPrDefault>
       <w:rPr>
@@ -3412,7 +3417,7 @@
 </file>
 
 <file path=customXml/itemProps1.xml><?xml version="1.0" encoding="utf-8"?>
-<ds:datastoreItem xmlns:ds="http://schemas.openxmlformats.org/officeDocument/2006/customXml" ds:itemID="{5D38B63F-968A-4A49-AD5E-330667E7F75E}">
+<ds:datastoreItem xmlns:ds="http://schemas.openxmlformats.org/officeDocument/2006/customXml" ds:itemID="{343D6531-3354-4B2F-9CF1-A2F534384B6E}">
   <ds:schemaRefs>
     <ds:schemaRef ds:uri="http://schemas.openxmlformats.org/officeDocument/2006/bibliography"/>
   </ds:schemaRefs>

</xml_diff>